<commit_message>
Templates, send files, MVC
</commit_message>
<xml_diff>
--- a/notes/notes.docx
+++ b/notes/notes.docx
@@ -7600,15 +7600,7 @@
     </w:p>
     <w:p>
       <w:r>
-        <w:t xml:space="preserve">Стандартный </w:t>
-      </w:r>
-      <w:proofErr w:type="spellStart"/>
-      <w:r>
-        <w:t>мидлвар</w:t>
-      </w:r>
-      <w:proofErr w:type="spellEnd"/>
-      <w:r>
-        <w:t xml:space="preserve"> имеет следующий вид (</w:t>
+        <w:t>Стандартный мидлвар имеет следующий вид (</w:t>
       </w:r>
       <w:r>
         <w:rPr>
@@ -7621,15 +7613,7 @@
         <w:t xml:space="preserve"> </w:t>
       </w:r>
       <w:r>
-        <w:t xml:space="preserve">– это следующий </w:t>
-      </w:r>
-      <w:proofErr w:type="spellStart"/>
-      <w:r>
-        <w:t>мидлвар</w:t>
-      </w:r>
-      <w:proofErr w:type="spellEnd"/>
-      <w:r>
-        <w:t>):</w:t>
+        <w:t>– это следующий мидлвар):</w:t>
       </w:r>
     </w:p>
     <w:p>
@@ -9443,15 +9427,7 @@
     </w:p>
     <w:p>
       <w:r>
-        <w:t xml:space="preserve">Добавим этот </w:t>
-      </w:r>
-      <w:proofErr w:type="spellStart"/>
-      <w:r>
-        <w:t>мидлвар</w:t>
-      </w:r>
-      <w:proofErr w:type="spellEnd"/>
-      <w:r>
-        <w:t xml:space="preserve"> вторым по счету:</w:t>
+        <w:t>Добавим этот мидлвар вторым по счету:</w:t>
       </w:r>
     </w:p>
     <w:p>
@@ -11142,28 +11118,46 @@
           <w:highlight w:val="yellow"/>
           <w:lang w:val="en-US"/>
         </w:rPr>
-        <w:t>MODEL-VIEW-CONTROLLER</w:t>
-      </w:r>
-      <w:r>
-        <w:rPr>
-          <w:b/>
-          <w:highlight w:val="yellow"/>
-          <w:lang w:val="en-US"/>
-        </w:rPr>
-        <w:t xml:space="preserve"> in EXPRESS</w:t>
-      </w:r>
-    </w:p>
-    <w:p>
-      <w:pPr>
-        <w:rPr>
-          <w:b/>
-        </w:rPr>
-      </w:pPr>
-      <w:r>
-        <w:rPr>
-          <w:b/>
-        </w:rPr>
-        <w:t>Создадим Контроллер. Это будет слой, в котором реализована ФУНКЦИОНАЛЬНОСТЬ для конкретной модели.</w:t>
+        <w:t>MODEL-VIEW-CONTROLLER in EXPRESS</w:t>
+      </w:r>
+    </w:p>
+    <w:p>
+      <w:pPr>
+        <w:rPr>
+          <w:b/>
+        </w:rPr>
+      </w:pPr>
+      <w:r>
+        <w:rPr>
+          <w:b/>
+        </w:rPr>
+        <w:t>Создадим</w:t>
+      </w:r>
+      <w:r>
+        <w:rPr>
+          <w:b/>
+          <w:lang w:val="en-US"/>
+        </w:rPr>
+        <w:t xml:space="preserve"> </w:t>
+      </w:r>
+      <w:r>
+        <w:rPr>
+          <w:b/>
+        </w:rPr>
+        <w:t>Контроллер</w:t>
+      </w:r>
+      <w:r>
+        <w:rPr>
+          <w:b/>
+          <w:lang w:val="en-US"/>
+        </w:rPr>
+        <w:t xml:space="preserve">. </w:t>
+      </w:r>
+      <w:r>
+        <w:rPr>
+          <w:b/>
+        </w:rPr>
+        <w:t>Это будет слой, в котором реализована ФУНКЦИОНАЛЬНОСТЬ для конкретной модели.</w:t>
       </w:r>
     </w:p>
     <w:p>
@@ -12593,18 +12587,28 @@
           <w:color w:val="D4D4D4"/>
           <w:sz w:val="20"/>
           <w:szCs w:val="20"/>
-          <w:lang w:val="en-US" w:eastAsia="ru-RU"/>
-        </w:rPr>
-      </w:pPr>
-      <w:r>
-        <w:rPr>
-          <w:rFonts w:ascii="Consolas" w:eastAsia="Times New Roman" w:hAnsi="Consolas" w:cs="Times New Roman"/>
-          <w:color w:val="D4D4D4"/>
-          <w:sz w:val="20"/>
-          <w:szCs w:val="20"/>
-          <w:lang w:val="en-US" w:eastAsia="ru-RU"/>
-        </w:rPr>
-        <w:t>        });</w:t>
+          <w:lang w:eastAsia="ru-RU"/>
+        </w:rPr>
+      </w:pPr>
+      <w:r>
+        <w:rPr>
+          <w:rFonts w:ascii="Consolas" w:eastAsia="Times New Roman" w:hAnsi="Consolas" w:cs="Times New Roman"/>
+          <w:color w:val="D4D4D4"/>
+          <w:sz w:val="20"/>
+          <w:szCs w:val="20"/>
+          <w:lang w:val="en-US" w:eastAsia="ru-RU"/>
+        </w:rPr>
+        <w:t xml:space="preserve">        </w:t>
+      </w:r>
+      <w:r>
+        <w:rPr>
+          <w:rFonts w:ascii="Consolas" w:eastAsia="Times New Roman" w:hAnsi="Consolas" w:cs="Times New Roman"/>
+          <w:color w:val="D4D4D4"/>
+          <w:sz w:val="20"/>
+          <w:szCs w:val="20"/>
+          <w:lang w:eastAsia="ru-RU"/>
+        </w:rPr>
+        <w:t>});</w:t>
       </w:r>
     </w:p>
     <w:p>
@@ -12625,7 +12629,7 @@
           <w:color w:val="D4D4D4"/>
           <w:sz w:val="20"/>
           <w:szCs w:val="20"/>
-          <w:lang w:val="en-US" w:eastAsia="ru-RU"/>
+          <w:lang w:eastAsia="ru-RU"/>
         </w:rPr>
         <w:t>…</w:t>
       </w:r>
@@ -12643,13 +12647,7 @@
         </w:rPr>
       </w:pPr>
     </w:p>
-    <w:p>
-      <w:pPr>
-        <w:rPr>
-          <w:lang w:val="en-US"/>
-        </w:rPr>
-      </w:pPr>
-    </w:p>
+    <w:p/>
     <w:p>
       <w:pPr>
         <w:rPr>
@@ -12804,16 +12802,14 @@
         <w:rPr>
           <w:b/>
           <w:highlight w:val="yellow"/>
-          <w:lang w:val="en-US"/>
         </w:rPr>
       </w:pPr>
       <w:r>
         <w:rPr>
           <w:b/>
           <w:highlight w:val="yellow"/>
-          <w:lang w:val="en-US"/>
-        </w:rPr>
-        <w:t>92</w:t>
+        </w:rPr>
+        <w:t xml:space="preserve">92. </w:t>
       </w:r>
       <w:r>
         <w:rPr>
@@ -12821,15 +12817,22 @@
           <w:highlight w:val="yellow"/>
           <w:lang w:val="en-US"/>
         </w:rPr>
-        <w:t xml:space="preserve">. </w:t>
+        <w:t>EXPRESS</w:t>
       </w:r>
       <w:r>
         <w:rPr>
           <w:b/>
           <w:highlight w:val="yellow"/>
-          <w:lang w:val="en-US"/>
-        </w:rPr>
-        <w:t>EXPRESS ROUTER</w:t>
+        </w:rPr>
+        <w:t xml:space="preserve"> </w:t>
+      </w:r>
+      <w:r>
+        <w:rPr>
+          <w:b/>
+          <w:highlight w:val="yellow"/>
+          <w:lang w:val="en-US"/>
+        </w:rPr>
+        <w:t>ROUTER</w:t>
       </w:r>
     </w:p>
     <w:p>
@@ -12856,26 +12859,28 @@
           <w:color w:val="D4D4D4"/>
           <w:sz w:val="20"/>
           <w:szCs w:val="20"/>
-          <w:lang w:eastAsia="ru-RU"/>
-        </w:rPr>
-      </w:pPr>
+          <w:lang w:val="en-US" w:eastAsia="ru-RU"/>
+        </w:rPr>
+      </w:pPr>
+      <w:proofErr w:type="gramStart"/>
       <w:r>
         <w:rPr>
           <w:rFonts w:ascii="Consolas" w:eastAsia="Times New Roman" w:hAnsi="Consolas" w:cs="Times New Roman"/>
           <w:color w:val="569CD6"/>
           <w:sz w:val="20"/>
           <w:szCs w:val="20"/>
-          <w:lang w:eastAsia="ru-RU"/>
+          <w:lang w:val="en-US" w:eastAsia="ru-RU"/>
         </w:rPr>
         <w:t>const</w:t>
       </w:r>
-      <w:r>
-        <w:rPr>
-          <w:rFonts w:ascii="Consolas" w:eastAsia="Times New Roman" w:hAnsi="Consolas" w:cs="Times New Roman"/>
-          <w:color w:val="D4D4D4"/>
-          <w:sz w:val="20"/>
-          <w:szCs w:val="20"/>
-          <w:lang w:eastAsia="ru-RU"/>
+      <w:proofErr w:type="gramEnd"/>
+      <w:r>
+        <w:rPr>
+          <w:rFonts w:ascii="Consolas" w:eastAsia="Times New Roman" w:hAnsi="Consolas" w:cs="Times New Roman"/>
+          <w:color w:val="D4D4D4"/>
+          <w:sz w:val="20"/>
+          <w:szCs w:val="20"/>
+          <w:lang w:val="en-US" w:eastAsia="ru-RU"/>
         </w:rPr>
         <w:t xml:space="preserve"> </w:t>
       </w:r>
@@ -12886,7 +12891,7 @@
           <w:color w:val="4FC1FF"/>
           <w:sz w:val="20"/>
           <w:szCs w:val="20"/>
-          <w:lang w:eastAsia="ru-RU"/>
+          <w:lang w:val="en-US" w:eastAsia="ru-RU"/>
         </w:rPr>
         <w:t>friendsRouter</w:t>
       </w:r>
@@ -12897,7 +12902,7 @@
           <w:color w:val="D4D4D4"/>
           <w:sz w:val="20"/>
           <w:szCs w:val="20"/>
-          <w:lang w:eastAsia="ru-RU"/>
+          <w:lang w:val="en-US" w:eastAsia="ru-RU"/>
         </w:rPr>
         <w:t xml:space="preserve"> = </w:t>
       </w:r>
@@ -12908,7 +12913,7 @@
           <w:color w:val="DCDCAA"/>
           <w:sz w:val="20"/>
           <w:szCs w:val="20"/>
-          <w:lang w:eastAsia="ru-RU"/>
+          <w:lang w:val="en-US" w:eastAsia="ru-RU"/>
         </w:rPr>
         <w:t>express</w:t>
       </w:r>
@@ -12918,7 +12923,7 @@
           <w:color w:val="D4D4D4"/>
           <w:sz w:val="20"/>
           <w:szCs w:val="20"/>
-          <w:lang w:eastAsia="ru-RU"/>
+          <w:lang w:val="en-US" w:eastAsia="ru-RU"/>
         </w:rPr>
         <w:t>.</w:t>
       </w:r>
@@ -12928,7 +12933,7 @@
           <w:color w:val="DCDCAA"/>
           <w:sz w:val="20"/>
           <w:szCs w:val="20"/>
-          <w:lang w:eastAsia="ru-RU"/>
+          <w:lang w:val="en-US" w:eastAsia="ru-RU"/>
         </w:rPr>
         <w:t>Router</w:t>
       </w:r>
@@ -12939,21 +12944,65 @@
           <w:color w:val="D4D4D4"/>
           <w:sz w:val="20"/>
           <w:szCs w:val="20"/>
-          <w:lang w:eastAsia="ru-RU"/>
+          <w:lang w:val="en-US" w:eastAsia="ru-RU"/>
         </w:rPr>
         <w:t>()</w:t>
       </w:r>
     </w:p>
-    <w:p/>
-    <w:p>
-      <w:r>
-        <w:t>Далее имплемен</w:t>
+    <w:p>
+      <w:pPr>
+        <w:rPr>
+          <w:lang w:val="en-US"/>
+        </w:rPr>
+      </w:pPr>
+    </w:p>
+    <w:p>
+      <w:pPr>
+        <w:rPr>
+          <w:lang w:val="en-US"/>
+        </w:rPr>
+      </w:pPr>
+      <w:r>
+        <w:t>Далее</w:t>
+      </w:r>
+      <w:r>
+        <w:rPr>
+          <w:lang w:val="en-US"/>
+        </w:rPr>
+        <w:t xml:space="preserve"> </w:t>
+      </w:r>
+      <w:r>
+        <w:t>имплемен</w:t>
       </w:r>
       <w:r>
         <w:t>т</w:t>
       </w:r>
       <w:r>
-        <w:t xml:space="preserve">им его как </w:t>
+        <w:t>им</w:t>
+      </w:r>
+      <w:r>
+        <w:rPr>
+          <w:lang w:val="en-US"/>
+        </w:rPr>
+        <w:t xml:space="preserve"> </w:t>
+      </w:r>
+      <w:r>
+        <w:t>его</w:t>
+      </w:r>
+      <w:r>
+        <w:rPr>
+          <w:lang w:val="en-US"/>
+        </w:rPr>
+        <w:t xml:space="preserve"> </w:t>
+      </w:r>
+      <w:r>
+        <w:t>как</w:t>
+      </w:r>
+      <w:r>
+        <w:rPr>
+          <w:lang w:val="en-US"/>
+        </w:rPr>
+        <w:t xml:space="preserve"> </w:t>
       </w:r>
       <w:r>
         <w:rPr>
@@ -12963,6 +13012,9 @@
         <w:t>middleware</w:t>
       </w:r>
       <w:r>
+        <w:rPr>
+          <w:lang w:val="en-US"/>
+        </w:rPr>
         <w:t>.</w:t>
       </w:r>
     </w:p>
@@ -14289,10 +14341,7 @@
         <w:t xml:space="preserve"> </w:t>
       </w:r>
       <w:r>
-        <w:t>сущ. во множественном числе</w:t>
-      </w:r>
-      <w:r>
-        <w:t xml:space="preserve"> + </w:t>
+        <w:t xml:space="preserve">сущ. во множественном числе + </w:t>
       </w:r>
       <w:proofErr w:type="spellStart"/>
       <w:r>
@@ -14479,15 +14528,7 @@
       </w:r>
     </w:p>
     <w:p>
-      <w:pPr>
-        <w:rPr>
-          <w:lang w:val="en-US"/>
-        </w:rPr>
-      </w:pPr>
-      <w:r>
-        <w:rPr>
-          <w:lang w:val="en-US"/>
-        </w:rPr>
+      <w:r>
         <w:t xml:space="preserve">- </w:t>
       </w:r>
       <w:r>
@@ -14529,9 +14570,6 @@
     </w:p>
     <w:p>
       <w:r>
-        <w:rPr>
-          <w:lang w:val="en-US"/>
-        </w:rPr>
         <w:t xml:space="preserve">- </w:t>
       </w:r>
       <w:r>
@@ -14581,13 +14619,3813 @@
       <w:r>
         <w:t xml:space="preserve"> – например, если коллекция не менялась, не обязательно проверять ее на изменения перед следующим запросом</w:t>
       </w:r>
+      <w:r>
+        <w:t>)</w:t>
+      </w:r>
+    </w:p>
+    <w:p/>
+    <w:p>
+      <w:pPr>
+        <w:jc w:val="center"/>
+        <w:rPr>
+          <w:b/>
+          <w:highlight w:val="yellow"/>
+        </w:rPr>
+      </w:pPr>
+      <w:r>
+        <w:rPr>
+          <w:b/>
+          <w:highlight w:val="yellow"/>
+        </w:rPr>
+        <w:t>9</w:t>
+      </w:r>
+      <w:r>
+        <w:rPr>
+          <w:b/>
+          <w:highlight w:val="yellow"/>
+        </w:rPr>
+        <w:t>6</w:t>
+      </w:r>
+      <w:r>
+        <w:rPr>
+          <w:b/>
+          <w:highlight w:val="yellow"/>
+        </w:rPr>
+        <w:t xml:space="preserve">. </w:t>
+      </w:r>
+      <w:r>
+        <w:rPr>
+          <w:b/>
+          <w:highlight w:val="yellow"/>
+        </w:rPr>
+        <w:t>Отправка Файл</w:t>
+      </w:r>
+      <w:r>
+        <w:rPr>
+          <w:b/>
+          <w:highlight w:val="yellow"/>
+        </w:rPr>
+        <w:t>а</w:t>
+      </w:r>
+    </w:p>
+    <w:p>
+      <w:pPr>
+        <w:rPr>
+          <w:b/>
+          <w:lang w:val="en-US"/>
+        </w:rPr>
+      </w:pPr>
+      <w:r>
+        <w:t xml:space="preserve">Для отправки файлов можно воспользоваться методом </w:t>
+      </w:r>
+      <w:r>
+        <w:rPr>
+          <w:b/>
+          <w:lang w:val="en-US"/>
+        </w:rPr>
+        <w:t>res</w:t>
+      </w:r>
+      <w:r>
+        <w:rPr>
+          <w:b/>
+        </w:rPr>
+        <w:t>.</w:t>
+      </w:r>
+      <w:proofErr w:type="spellStart"/>
+      <w:r>
+        <w:rPr>
+          <w:b/>
+          <w:lang w:val="en-US"/>
+        </w:rPr>
+        <w:t>sendFile</w:t>
+      </w:r>
+      <w:proofErr w:type="spellEnd"/>
+      <w:r>
+        <w:rPr>
+          <w:b/>
+        </w:rPr>
+        <w:t>()</w:t>
+      </w:r>
+      <w:r>
+        <w:t xml:space="preserve"> у респонза. Но в нем нужно указать путь к файлу. Для этого надо пользоваться модулем </w:t>
+      </w:r>
+      <w:r>
+        <w:rPr>
+          <w:b/>
+          <w:lang w:val="en-US"/>
+        </w:rPr>
+        <w:t>‘path’</w:t>
+      </w:r>
+      <w:r>
+        <w:rPr>
+          <w:b/>
+          <w:lang w:val="en-US"/>
+        </w:rPr>
+        <w:t>.</w:t>
+      </w:r>
+    </w:p>
+    <w:p>
+      <w:r>
+        <w:t xml:space="preserve">В разных операционных системах пусти к файлам могут отличаться. Например, в </w:t>
+      </w:r>
+      <w:proofErr w:type="spellStart"/>
+      <w:r>
+        <w:t>Линуксе</w:t>
+      </w:r>
+      <w:proofErr w:type="spellEnd"/>
+      <w:r>
+        <w:t xml:space="preserve">, папки </w:t>
+      </w:r>
+      <w:proofErr w:type="gramStart"/>
+      <w:r>
+        <w:t>разделяются  /</w:t>
+      </w:r>
+      <w:proofErr w:type="gramEnd"/>
+      <w:r>
+        <w:t xml:space="preserve">, а в </w:t>
+      </w:r>
+      <w:proofErr w:type="spellStart"/>
+      <w:r>
+        <w:t>Винде</w:t>
+      </w:r>
+      <w:proofErr w:type="spellEnd"/>
+      <w:r>
+        <w:t xml:space="preserve"> \.</w:t>
+      </w:r>
+      <w:r>
+        <w:t xml:space="preserve"> Модуль </w:t>
+      </w:r>
+      <w:r>
+        <w:rPr>
+          <w:lang w:val="en-US"/>
+        </w:rPr>
+        <w:t>path</w:t>
+      </w:r>
+      <w:r>
+        <w:t xml:space="preserve"> </w:t>
+      </w:r>
+      <w:r>
+        <w:t>помогает избежать проблем с этим.</w:t>
+      </w:r>
+    </w:p>
+    <w:p>
+      <w:r>
+        <w:t>Итак, укажем путь к файлу:</w:t>
+      </w:r>
+    </w:p>
+    <w:p>
+      <w:pPr>
+        <w:shd w:val="clear" w:color="auto" w:fill="1E1E1E"/>
+        <w:spacing w:after="0" w:line="270" w:lineRule="atLeast"/>
+        <w:rPr>
+          <w:rFonts w:ascii="Consolas" w:eastAsia="Times New Roman" w:hAnsi="Consolas" w:cs="Times New Roman"/>
+          <w:color w:val="D4D4D4"/>
+          <w:sz w:val="20"/>
+          <w:szCs w:val="20"/>
+          <w:lang w:val="en-US" w:eastAsia="ru-RU"/>
+        </w:rPr>
+      </w:pPr>
+      <w:proofErr w:type="spellStart"/>
+      <w:proofErr w:type="gramStart"/>
+      <w:r>
+        <w:rPr>
+          <w:rFonts w:ascii="Consolas" w:eastAsia="Times New Roman" w:hAnsi="Consolas" w:cs="Times New Roman"/>
+          <w:color w:val="4FC1FF"/>
+          <w:sz w:val="20"/>
+          <w:szCs w:val="20"/>
+          <w:lang w:val="en-US" w:eastAsia="ru-RU"/>
+        </w:rPr>
+        <w:t>path</w:t>
+      </w:r>
+      <w:r>
+        <w:rPr>
+          <w:rFonts w:ascii="Consolas" w:eastAsia="Times New Roman" w:hAnsi="Consolas" w:cs="Times New Roman"/>
+          <w:color w:val="D4D4D4"/>
+          <w:sz w:val="20"/>
+          <w:szCs w:val="20"/>
+          <w:lang w:val="en-US" w:eastAsia="ru-RU"/>
+        </w:rPr>
+        <w:t>.</w:t>
+      </w:r>
+      <w:r>
+        <w:rPr>
+          <w:rFonts w:ascii="Consolas" w:eastAsia="Times New Roman" w:hAnsi="Consolas" w:cs="Times New Roman"/>
+          <w:color w:val="DCDCAA"/>
+          <w:sz w:val="20"/>
+          <w:szCs w:val="20"/>
+          <w:lang w:val="en-US" w:eastAsia="ru-RU"/>
+        </w:rPr>
+        <w:t>join</w:t>
+      </w:r>
+      <w:proofErr w:type="spellEnd"/>
+      <w:r>
+        <w:rPr>
+          <w:rFonts w:ascii="Consolas" w:eastAsia="Times New Roman" w:hAnsi="Consolas" w:cs="Times New Roman"/>
+          <w:color w:val="D4D4D4"/>
+          <w:sz w:val="20"/>
+          <w:szCs w:val="20"/>
+          <w:lang w:val="en-US" w:eastAsia="ru-RU"/>
+        </w:rPr>
+        <w:t>(</w:t>
+      </w:r>
+      <w:proofErr w:type="gramEnd"/>
+      <w:r>
+        <w:rPr>
+          <w:rFonts w:ascii="Consolas" w:eastAsia="Times New Roman" w:hAnsi="Consolas" w:cs="Times New Roman"/>
+          <w:color w:val="9CDCFE"/>
+          <w:sz w:val="20"/>
+          <w:szCs w:val="20"/>
+          <w:lang w:val="en-US" w:eastAsia="ru-RU"/>
+        </w:rPr>
+        <w:t>__</w:t>
+      </w:r>
+      <w:proofErr w:type="spellStart"/>
+      <w:r>
+        <w:rPr>
+          <w:rFonts w:ascii="Consolas" w:eastAsia="Times New Roman" w:hAnsi="Consolas" w:cs="Times New Roman"/>
+          <w:color w:val="9CDCFE"/>
+          <w:sz w:val="20"/>
+          <w:szCs w:val="20"/>
+          <w:lang w:val="en-US" w:eastAsia="ru-RU"/>
+        </w:rPr>
+        <w:t>dirname</w:t>
+      </w:r>
+      <w:proofErr w:type="spellEnd"/>
+      <w:r>
+        <w:rPr>
+          <w:rFonts w:ascii="Consolas" w:eastAsia="Times New Roman" w:hAnsi="Consolas" w:cs="Times New Roman"/>
+          <w:color w:val="D4D4D4"/>
+          <w:sz w:val="20"/>
+          <w:szCs w:val="20"/>
+          <w:lang w:val="en-US" w:eastAsia="ru-RU"/>
+        </w:rPr>
+        <w:t xml:space="preserve">, </w:t>
+      </w:r>
+      <w:r>
+        <w:rPr>
+          <w:rFonts w:ascii="Consolas" w:eastAsia="Times New Roman" w:hAnsi="Consolas" w:cs="Times New Roman"/>
+          <w:color w:val="CE9178"/>
+          <w:sz w:val="20"/>
+          <w:szCs w:val="20"/>
+          <w:lang w:val="en-US" w:eastAsia="ru-RU"/>
+        </w:rPr>
+        <w:t>'..'</w:t>
+      </w:r>
+      <w:r>
+        <w:rPr>
+          <w:rFonts w:ascii="Consolas" w:eastAsia="Times New Roman" w:hAnsi="Consolas" w:cs="Times New Roman"/>
+          <w:color w:val="D4D4D4"/>
+          <w:sz w:val="20"/>
+          <w:szCs w:val="20"/>
+          <w:lang w:val="en-US" w:eastAsia="ru-RU"/>
+        </w:rPr>
+        <w:t xml:space="preserve">, </w:t>
+      </w:r>
+      <w:r>
+        <w:rPr>
+          <w:rFonts w:ascii="Consolas" w:eastAsia="Times New Roman" w:hAnsi="Consolas" w:cs="Times New Roman"/>
+          <w:color w:val="CE9178"/>
+          <w:sz w:val="20"/>
+          <w:szCs w:val="20"/>
+          <w:lang w:val="en-US" w:eastAsia="ru-RU"/>
+        </w:rPr>
+        <w:t>'public'</w:t>
+      </w:r>
+      <w:r>
+        <w:rPr>
+          <w:rFonts w:ascii="Consolas" w:eastAsia="Times New Roman" w:hAnsi="Consolas" w:cs="Times New Roman"/>
+          <w:color w:val="D4D4D4"/>
+          <w:sz w:val="20"/>
+          <w:szCs w:val="20"/>
+          <w:lang w:val="en-US" w:eastAsia="ru-RU"/>
+        </w:rPr>
+        <w:t xml:space="preserve">, </w:t>
+      </w:r>
+      <w:r>
+        <w:rPr>
+          <w:rFonts w:ascii="Consolas" w:eastAsia="Times New Roman" w:hAnsi="Consolas" w:cs="Times New Roman"/>
+          <w:color w:val="CE9178"/>
+          <w:sz w:val="20"/>
+          <w:szCs w:val="20"/>
+          <w:lang w:val="en-US" w:eastAsia="ru-RU"/>
+        </w:rPr>
+        <w:t>'random.jpg'</w:t>
+      </w:r>
+      <w:r>
+        <w:rPr>
+          <w:rFonts w:ascii="Consolas" w:eastAsia="Times New Roman" w:hAnsi="Consolas" w:cs="Times New Roman"/>
+          <w:color w:val="D4D4D4"/>
+          <w:sz w:val="20"/>
+          <w:szCs w:val="20"/>
+          <w:lang w:val="en-US" w:eastAsia="ru-RU"/>
+        </w:rPr>
+        <w:t>)</w:t>
+      </w:r>
+    </w:p>
+    <w:p>
+      <w:pPr>
+        <w:rPr>
+          <w:lang w:val="en-US"/>
+        </w:rPr>
+      </w:pPr>
+      <w:r>
+        <w:rPr>
+          <w:noProof/>
+          <w:lang w:eastAsia="ru-RU"/>
+        </w:rPr>
+        <w:drawing>
+          <wp:anchor distT="0" distB="0" distL="114300" distR="114300" simplePos="0" relativeHeight="251665408" behindDoc="1" locked="0" layoutInCell="1" allowOverlap="1">
+            <wp:simplePos x="0" y="0"/>
+            <wp:positionH relativeFrom="margin">
+              <wp:posOffset>3663950</wp:posOffset>
+            </wp:positionH>
+            <wp:positionV relativeFrom="paragraph">
+              <wp:posOffset>131445</wp:posOffset>
+            </wp:positionV>
+            <wp:extent cx="2266315" cy="1798955"/>
+            <wp:effectExtent l="0" t="0" r="635" b="0"/>
+            <wp:wrapTight wrapText="bothSides">
+              <wp:wrapPolygon edited="0">
+                <wp:start x="0" y="0"/>
+                <wp:lineTo x="0" y="21272"/>
+                <wp:lineTo x="21424" y="21272"/>
+                <wp:lineTo x="21424" y="0"/>
+                <wp:lineTo x="0" y="0"/>
+              </wp:wrapPolygon>
+            </wp:wrapTight>
+            <wp:docPr id="16" name="Picture 16"/>
+            <wp:cNvGraphicFramePr>
+              <a:graphicFrameLocks xmlns:a="http://schemas.openxmlformats.org/drawingml/2006/main" noChangeAspect="1"/>
+            </wp:cNvGraphicFramePr>
+            <a:graphic xmlns:a="http://schemas.openxmlformats.org/drawingml/2006/main">
+              <a:graphicData uri="http://schemas.openxmlformats.org/drawingml/2006/picture">
+                <pic:pic xmlns:pic="http://schemas.openxmlformats.org/drawingml/2006/picture">
+                  <pic:nvPicPr>
+                    <pic:cNvPr id="1" name=""/>
+                    <pic:cNvPicPr/>
+                  </pic:nvPicPr>
+                  <pic:blipFill>
+                    <a:blip r:embed="rId24">
+                      <a:extLst>
+                        <a:ext uri="{28A0092B-C50C-407E-A947-70E740481C1C}">
+                          <a14:useLocalDpi xmlns:a14="http://schemas.microsoft.com/office/drawing/2010/main" val="0"/>
+                        </a:ext>
+                      </a:extLst>
+                    </a:blip>
+                    <a:stretch>
+                      <a:fillRect/>
+                    </a:stretch>
+                  </pic:blipFill>
+                  <pic:spPr>
+                    <a:xfrm>
+                      <a:off x="0" y="0"/>
+                      <a:ext cx="2266315" cy="1798955"/>
+                    </a:xfrm>
+                    <a:prstGeom prst="rect">
+                      <a:avLst/>
+                    </a:prstGeom>
+                  </pic:spPr>
+                </pic:pic>
+              </a:graphicData>
+            </a:graphic>
+            <wp14:sizeRelH relativeFrom="margin">
+              <wp14:pctWidth>0</wp14:pctWidth>
+            </wp14:sizeRelH>
+            <wp14:sizeRelV relativeFrom="margin">
+              <wp14:pctHeight>0</wp14:pctHeight>
+            </wp14:sizeRelV>
+          </wp:anchor>
+        </w:drawing>
+      </w:r>
+    </w:p>
+    <w:p>
+      <w:r>
+        <w:rPr>
+          <w:b/>
+        </w:rPr>
+        <w:t>__</w:t>
+      </w:r>
+      <w:proofErr w:type="spellStart"/>
+      <w:r>
+        <w:rPr>
+          <w:b/>
+          <w:lang w:val="en-US"/>
+        </w:rPr>
+        <w:t>dirName</w:t>
+      </w:r>
+      <w:proofErr w:type="spellEnd"/>
+      <w:r>
+        <w:t xml:space="preserve"> </w:t>
+      </w:r>
+      <w:r>
+        <w:t xml:space="preserve">– это глобальная переменная в </w:t>
+      </w:r>
+      <w:r>
+        <w:rPr>
+          <w:lang w:val="en-US"/>
+        </w:rPr>
+        <w:t>Node</w:t>
+      </w:r>
+      <w:r>
+        <w:t xml:space="preserve">, </w:t>
+      </w:r>
+      <w:r>
+        <w:t xml:space="preserve">которая содержит в себе путь к файлу, в которым </w:t>
+      </w:r>
+      <w:r>
+        <w:t>прописывается</w:t>
+      </w:r>
+      <w:r>
+        <w:t xml:space="preserve"> эта переменная</w:t>
+      </w:r>
+      <w:r>
+        <w:t xml:space="preserve"> (т.е. </w:t>
+      </w:r>
+      <w:r>
+        <w:t>указывает</w:t>
+      </w:r>
+      <w:r>
+        <w:t xml:space="preserve"> на текущую папку)</w:t>
+      </w:r>
+      <w:r>
+        <w:t>.</w:t>
+      </w:r>
+    </w:p>
+    <w:p>
+      <w:r>
+        <w:t>‘</w:t>
+      </w:r>
+      <w:r>
+        <w:rPr>
+          <w:b/>
+        </w:rPr>
+        <w:t>..</w:t>
+      </w:r>
+      <w:r>
+        <w:t xml:space="preserve">’ – </w:t>
+      </w:r>
+      <w:r>
+        <w:t>один</w:t>
+      </w:r>
+      <w:r>
+        <w:t xml:space="preserve"> уровень вверх</w:t>
+      </w:r>
+    </w:p>
+    <w:p>
+      <w:r>
+        <w:t>‘</w:t>
+      </w:r>
+      <w:r>
+        <w:rPr>
+          <w:b/>
+          <w:lang w:val="en-US"/>
+        </w:rPr>
+        <w:t>public</w:t>
+      </w:r>
+      <w:r>
+        <w:t xml:space="preserve">’ </w:t>
+      </w:r>
+      <w:r>
+        <w:t>–</w:t>
+      </w:r>
+      <w:r>
+        <w:t xml:space="preserve"> </w:t>
+      </w:r>
+      <w:r>
+        <w:t>вложенная папка</w:t>
+      </w:r>
+    </w:p>
+    <w:p>
+      <w:r>
+        <w:t>‘</w:t>
+      </w:r>
+      <w:r>
+        <w:rPr>
+          <w:b/>
+          <w:lang w:val="en-US"/>
+        </w:rPr>
+        <w:t>random</w:t>
+      </w:r>
+      <w:r>
+        <w:rPr>
+          <w:b/>
+        </w:rPr>
+        <w:t>.</w:t>
+      </w:r>
+      <w:r>
+        <w:rPr>
+          <w:b/>
+          <w:lang w:val="en-US"/>
+        </w:rPr>
+        <w:t>jpg</w:t>
+      </w:r>
+      <w:r>
+        <w:t>’</w:t>
+      </w:r>
+      <w:r>
+        <w:t xml:space="preserve"> – нужный для отправки файл.</w:t>
+      </w:r>
+    </w:p>
+    <w:p>
+      <w:r>
+        <w:t>Итого:</w:t>
+      </w:r>
+    </w:p>
+    <w:p>
+      <w:pPr>
+        <w:shd w:val="clear" w:color="auto" w:fill="1E1E1E"/>
+        <w:spacing w:after="0" w:line="270" w:lineRule="atLeast"/>
+        <w:rPr>
+          <w:rFonts w:ascii="Consolas" w:eastAsia="Times New Roman" w:hAnsi="Consolas" w:cs="Times New Roman"/>
+          <w:color w:val="D4D4D4"/>
+          <w:sz w:val="20"/>
+          <w:szCs w:val="20"/>
+          <w:lang w:val="en-US" w:eastAsia="ru-RU"/>
+        </w:rPr>
+      </w:pPr>
+      <w:proofErr w:type="spellStart"/>
+      <w:proofErr w:type="gramStart"/>
+      <w:r>
+        <w:rPr>
+          <w:rFonts w:ascii="Consolas" w:eastAsia="Times New Roman" w:hAnsi="Consolas" w:cs="Times New Roman"/>
+          <w:color w:val="9CDCFE"/>
+          <w:sz w:val="20"/>
+          <w:szCs w:val="20"/>
+          <w:lang w:val="en-US" w:eastAsia="ru-RU"/>
+        </w:rPr>
+        <w:t>res</w:t>
+      </w:r>
+      <w:r>
+        <w:rPr>
+          <w:rFonts w:ascii="Consolas" w:eastAsia="Times New Roman" w:hAnsi="Consolas" w:cs="Times New Roman"/>
+          <w:color w:val="D4D4D4"/>
+          <w:sz w:val="20"/>
+          <w:szCs w:val="20"/>
+          <w:lang w:val="en-US" w:eastAsia="ru-RU"/>
+        </w:rPr>
+        <w:t>.</w:t>
+      </w:r>
+      <w:r>
+        <w:rPr>
+          <w:rFonts w:ascii="Consolas" w:eastAsia="Times New Roman" w:hAnsi="Consolas" w:cs="Times New Roman"/>
+          <w:color w:val="DCDCAA"/>
+          <w:sz w:val="20"/>
+          <w:szCs w:val="20"/>
+          <w:lang w:val="en-US" w:eastAsia="ru-RU"/>
+        </w:rPr>
+        <w:t>sendFile</w:t>
+      </w:r>
+      <w:proofErr w:type="spellEnd"/>
+      <w:r>
+        <w:rPr>
+          <w:rFonts w:ascii="Consolas" w:eastAsia="Times New Roman" w:hAnsi="Consolas" w:cs="Times New Roman"/>
+          <w:color w:val="D4D4D4"/>
+          <w:sz w:val="20"/>
+          <w:szCs w:val="20"/>
+          <w:lang w:val="en-US" w:eastAsia="ru-RU"/>
+        </w:rPr>
+        <w:t>(</w:t>
+      </w:r>
+      <w:proofErr w:type="spellStart"/>
+      <w:proofErr w:type="gramEnd"/>
+      <w:r>
+        <w:rPr>
+          <w:rFonts w:ascii="Consolas" w:eastAsia="Times New Roman" w:hAnsi="Consolas" w:cs="Times New Roman"/>
+          <w:color w:val="4FC1FF"/>
+          <w:sz w:val="20"/>
+          <w:szCs w:val="20"/>
+          <w:lang w:val="en-US" w:eastAsia="ru-RU"/>
+        </w:rPr>
+        <w:t>path</w:t>
+      </w:r>
+      <w:r>
+        <w:rPr>
+          <w:rFonts w:ascii="Consolas" w:eastAsia="Times New Roman" w:hAnsi="Consolas" w:cs="Times New Roman"/>
+          <w:color w:val="D4D4D4"/>
+          <w:sz w:val="20"/>
+          <w:szCs w:val="20"/>
+          <w:lang w:val="en-US" w:eastAsia="ru-RU"/>
+        </w:rPr>
+        <w:t>.</w:t>
+      </w:r>
+      <w:r>
+        <w:rPr>
+          <w:rFonts w:ascii="Consolas" w:eastAsia="Times New Roman" w:hAnsi="Consolas" w:cs="Times New Roman"/>
+          <w:color w:val="DCDCAA"/>
+          <w:sz w:val="20"/>
+          <w:szCs w:val="20"/>
+          <w:lang w:val="en-US" w:eastAsia="ru-RU"/>
+        </w:rPr>
+        <w:t>join</w:t>
+      </w:r>
+      <w:proofErr w:type="spellEnd"/>
+      <w:r>
+        <w:rPr>
+          <w:rFonts w:ascii="Consolas" w:eastAsia="Times New Roman" w:hAnsi="Consolas" w:cs="Times New Roman"/>
+          <w:color w:val="D4D4D4"/>
+          <w:sz w:val="20"/>
+          <w:szCs w:val="20"/>
+          <w:lang w:val="en-US" w:eastAsia="ru-RU"/>
+        </w:rPr>
+        <w:t>(</w:t>
+      </w:r>
+      <w:r>
+        <w:rPr>
+          <w:rFonts w:ascii="Consolas" w:eastAsia="Times New Roman" w:hAnsi="Consolas" w:cs="Times New Roman"/>
+          <w:color w:val="9CDCFE"/>
+          <w:sz w:val="20"/>
+          <w:szCs w:val="20"/>
+          <w:lang w:val="en-US" w:eastAsia="ru-RU"/>
+        </w:rPr>
+        <w:t>__</w:t>
+      </w:r>
+      <w:proofErr w:type="spellStart"/>
+      <w:r>
+        <w:rPr>
+          <w:rFonts w:ascii="Consolas" w:eastAsia="Times New Roman" w:hAnsi="Consolas" w:cs="Times New Roman"/>
+          <w:color w:val="9CDCFE"/>
+          <w:sz w:val="20"/>
+          <w:szCs w:val="20"/>
+          <w:lang w:val="en-US" w:eastAsia="ru-RU"/>
+        </w:rPr>
+        <w:t>dir</w:t>
+      </w:r>
+      <w:r>
+        <w:rPr>
+          <w:rFonts w:ascii="Consolas" w:eastAsia="Times New Roman" w:hAnsi="Consolas" w:cs="Times New Roman"/>
+          <w:color w:val="9CDCFE"/>
+          <w:sz w:val="20"/>
+          <w:szCs w:val="20"/>
+          <w:lang w:val="en-US" w:eastAsia="ru-RU"/>
+        </w:rPr>
+        <w:t>n</w:t>
+      </w:r>
+      <w:r>
+        <w:rPr>
+          <w:rFonts w:ascii="Consolas" w:eastAsia="Times New Roman" w:hAnsi="Consolas" w:cs="Times New Roman"/>
+          <w:color w:val="9CDCFE"/>
+          <w:sz w:val="20"/>
+          <w:szCs w:val="20"/>
+          <w:lang w:val="en-US" w:eastAsia="ru-RU"/>
+        </w:rPr>
+        <w:t>ame</w:t>
+      </w:r>
+      <w:proofErr w:type="spellEnd"/>
+      <w:r>
+        <w:rPr>
+          <w:rFonts w:ascii="Consolas" w:eastAsia="Times New Roman" w:hAnsi="Consolas" w:cs="Times New Roman"/>
+          <w:color w:val="D4D4D4"/>
+          <w:sz w:val="20"/>
+          <w:szCs w:val="20"/>
+          <w:lang w:val="en-US" w:eastAsia="ru-RU"/>
+        </w:rPr>
+        <w:t xml:space="preserve">, </w:t>
+      </w:r>
+      <w:r>
+        <w:rPr>
+          <w:rFonts w:ascii="Consolas" w:eastAsia="Times New Roman" w:hAnsi="Consolas" w:cs="Times New Roman"/>
+          <w:color w:val="CE9178"/>
+          <w:sz w:val="20"/>
+          <w:szCs w:val="20"/>
+          <w:lang w:val="en-US" w:eastAsia="ru-RU"/>
+        </w:rPr>
+        <w:t>'..'</w:t>
+      </w:r>
+      <w:r>
+        <w:rPr>
+          <w:rFonts w:ascii="Consolas" w:eastAsia="Times New Roman" w:hAnsi="Consolas" w:cs="Times New Roman"/>
+          <w:color w:val="D4D4D4"/>
+          <w:sz w:val="20"/>
+          <w:szCs w:val="20"/>
+          <w:lang w:val="en-US" w:eastAsia="ru-RU"/>
+        </w:rPr>
+        <w:t xml:space="preserve">, </w:t>
+      </w:r>
+      <w:r>
+        <w:rPr>
+          <w:rFonts w:ascii="Consolas" w:eastAsia="Times New Roman" w:hAnsi="Consolas" w:cs="Times New Roman"/>
+          <w:color w:val="CE9178"/>
+          <w:sz w:val="20"/>
+          <w:szCs w:val="20"/>
+          <w:lang w:val="en-US" w:eastAsia="ru-RU"/>
+        </w:rPr>
+        <w:t>'public'</w:t>
+      </w:r>
+      <w:r>
+        <w:rPr>
+          <w:rFonts w:ascii="Consolas" w:eastAsia="Times New Roman" w:hAnsi="Consolas" w:cs="Times New Roman"/>
+          <w:color w:val="D4D4D4"/>
+          <w:sz w:val="20"/>
+          <w:szCs w:val="20"/>
+          <w:lang w:val="en-US" w:eastAsia="ru-RU"/>
+        </w:rPr>
+        <w:t xml:space="preserve">, </w:t>
+      </w:r>
+      <w:r>
+        <w:rPr>
+          <w:rFonts w:ascii="Consolas" w:eastAsia="Times New Roman" w:hAnsi="Consolas" w:cs="Times New Roman"/>
+          <w:color w:val="CE9178"/>
+          <w:sz w:val="20"/>
+          <w:szCs w:val="20"/>
+          <w:lang w:val="en-US" w:eastAsia="ru-RU"/>
+        </w:rPr>
+        <w:t>'random.jpg'</w:t>
+      </w:r>
+      <w:r>
+        <w:rPr>
+          <w:rFonts w:ascii="Consolas" w:eastAsia="Times New Roman" w:hAnsi="Consolas" w:cs="Times New Roman"/>
+          <w:color w:val="D4D4D4"/>
+          <w:sz w:val="20"/>
+          <w:szCs w:val="20"/>
+          <w:lang w:val="en-US" w:eastAsia="ru-RU"/>
+        </w:rPr>
+        <w:t>))</w:t>
+      </w:r>
+    </w:p>
+    <w:p>
+      <w:pPr>
+        <w:rPr>
+          <w:lang w:val="en-US"/>
+        </w:rPr>
+      </w:pPr>
+    </w:p>
+    <w:p>
+      <w:pPr>
+        <w:rPr>
+          <w:lang w:val="en-US"/>
+        </w:rPr>
+      </w:pPr>
+    </w:p>
+    <w:p>
+      <w:pPr>
+        <w:jc w:val="center"/>
+        <w:rPr>
+          <w:b/>
+          <w:highlight w:val="yellow"/>
+        </w:rPr>
+      </w:pPr>
+      <w:r>
+        <w:rPr>
+          <w:b/>
+          <w:highlight w:val="yellow"/>
+        </w:rPr>
+        <w:t>9</w:t>
+      </w:r>
+      <w:r>
+        <w:rPr>
+          <w:b/>
+          <w:highlight w:val="yellow"/>
+        </w:rPr>
+        <w:t>7</w:t>
+      </w:r>
+      <w:r>
+        <w:rPr>
+          <w:b/>
+          <w:highlight w:val="yellow"/>
+        </w:rPr>
+        <w:t xml:space="preserve">. </w:t>
+      </w:r>
+      <w:r>
+        <w:rPr>
+          <w:b/>
+          <w:highlight w:val="yellow"/>
+        </w:rPr>
+        <w:t xml:space="preserve">Отправка </w:t>
+      </w:r>
+      <w:r>
+        <w:rPr>
+          <w:b/>
+          <w:highlight w:val="yellow"/>
+        </w:rPr>
+        <w:t xml:space="preserve">нескольких </w:t>
+      </w:r>
+      <w:r>
+        <w:rPr>
+          <w:b/>
+          <w:highlight w:val="yellow"/>
+        </w:rPr>
+        <w:t>Файл</w:t>
+      </w:r>
+      <w:r>
+        <w:rPr>
+          <w:b/>
+          <w:highlight w:val="yellow"/>
+        </w:rPr>
+        <w:t>ов</w:t>
+      </w:r>
+    </w:p>
+    <w:p>
+      <w:pPr>
+        <w:rPr>
+          <w:b/>
+        </w:rPr>
+      </w:pPr>
+      <w:r>
+        <w:t xml:space="preserve">Любой веб </w:t>
+      </w:r>
+      <w:r>
+        <w:t>сервер</w:t>
+      </w:r>
+      <w:r>
+        <w:t xml:space="preserve"> (</w:t>
+      </w:r>
+      <w:r>
+        <w:t>Веб, реакт, ангуляр и пр.</w:t>
+      </w:r>
+      <w:r>
+        <w:t>)</w:t>
+      </w:r>
+      <w:r>
+        <w:t xml:space="preserve"> отправляет клиенту множество файлов для отображения контента. Для отправки множества файлов надо использовать </w:t>
+      </w:r>
+      <w:r>
+        <w:rPr>
+          <w:b/>
+          <w:lang w:val="en-US"/>
+        </w:rPr>
+        <w:t>Express</w:t>
+      </w:r>
+      <w:r>
+        <w:rPr>
+          <w:b/>
+        </w:rPr>
+        <w:t xml:space="preserve"> </w:t>
+      </w:r>
+      <w:r>
+        <w:rPr>
+          <w:b/>
+          <w:lang w:val="en-US"/>
+        </w:rPr>
+        <w:t>Static</w:t>
+      </w:r>
+      <w:r>
+        <w:rPr>
+          <w:b/>
+        </w:rPr>
+        <w:t xml:space="preserve"> </w:t>
+      </w:r>
+      <w:r>
+        <w:rPr>
+          <w:b/>
+          <w:lang w:val="en-US"/>
+        </w:rPr>
+        <w:t>File</w:t>
+      </w:r>
+      <w:r>
+        <w:rPr>
+          <w:b/>
+        </w:rPr>
+        <w:t xml:space="preserve"> </w:t>
+      </w:r>
+      <w:r>
+        <w:rPr>
+          <w:b/>
+          <w:lang w:val="en-US"/>
+        </w:rPr>
+        <w:t>Middleware</w:t>
+      </w:r>
+    </w:p>
+    <w:p>
+      <w:pPr>
+        <w:rPr>
+          <w:b/>
+        </w:rPr>
+      </w:pPr>
+      <w:r>
+        <w:t xml:space="preserve">В файле </w:t>
+      </w:r>
+      <w:r>
+        <w:rPr>
+          <w:lang w:val="en-US"/>
+        </w:rPr>
+        <w:t>server</w:t>
+      </w:r>
+      <w:r>
+        <w:t>.</w:t>
+      </w:r>
+      <w:r>
+        <w:rPr>
+          <w:lang w:val="en-US"/>
+        </w:rPr>
+        <w:t>js</w:t>
+      </w:r>
+      <w:r>
+        <w:t xml:space="preserve"> </w:t>
+      </w:r>
+      <w:r>
+        <w:t xml:space="preserve">добавим </w:t>
+      </w:r>
+      <w:r>
+        <w:rPr>
+          <w:b/>
+        </w:rPr>
+        <w:t>мидлвар с указанием папки со статическими файлами</w:t>
+      </w:r>
+      <w:r>
+        <w:rPr>
+          <w:b/>
+        </w:rPr>
+        <w:t>.</w:t>
+      </w:r>
+      <w:r>
+        <w:t xml:space="preserve"> В качестве </w:t>
+      </w:r>
+      <w:proofErr w:type="spellStart"/>
+      <w:r>
+        <w:t>ур</w:t>
+      </w:r>
+      <w:r>
+        <w:t>л</w:t>
+      </w:r>
+      <w:r>
+        <w:t>а</w:t>
+      </w:r>
+      <w:proofErr w:type="spellEnd"/>
+      <w:r>
+        <w:t xml:space="preserve"> будем использовать ‘/</w:t>
+      </w:r>
+      <w:r>
+        <w:rPr>
+          <w:lang w:val="en-US"/>
+        </w:rPr>
+        <w:t>site</w:t>
+      </w:r>
+      <w:r>
+        <w:t>’</w:t>
+      </w:r>
+      <w:r>
+        <w:t xml:space="preserve">. Здесь будем использовать </w:t>
+      </w:r>
+      <w:r>
+        <w:rPr>
+          <w:lang w:val="en-US"/>
+        </w:rPr>
+        <w:t>path</w:t>
+      </w:r>
+      <w:r>
+        <w:t>.</w:t>
+      </w:r>
+      <w:r>
+        <w:rPr>
+          <w:lang w:val="en-US"/>
+        </w:rPr>
+        <w:t>join</w:t>
+      </w:r>
+      <w:r>
+        <w:t xml:space="preserve"> + </w:t>
+      </w:r>
+      <w:proofErr w:type="spellStart"/>
+      <w:r>
+        <w:rPr>
+          <w:lang w:val="en-US"/>
+        </w:rPr>
+        <w:t>dirname</w:t>
+      </w:r>
+      <w:proofErr w:type="spellEnd"/>
+      <w:r>
+        <w:t xml:space="preserve">, так </w:t>
+      </w:r>
+      <w:r>
+        <w:rPr>
+          <w:lang w:val="en-US"/>
+        </w:rPr>
+        <w:t>node</w:t>
+      </w:r>
+      <w:r>
+        <w:t xml:space="preserve"> </w:t>
+      </w:r>
+      <w:r>
+        <w:t xml:space="preserve">сможет построить путь к папке </w:t>
+      </w:r>
+      <w:r>
+        <w:rPr>
+          <w:lang w:val="en-US"/>
+        </w:rPr>
+        <w:t>public</w:t>
+      </w:r>
+      <w:r>
+        <w:t xml:space="preserve"> </w:t>
+      </w:r>
+      <w:r>
+        <w:t>из любой папки приложения (по факту строится путь из корня)</w:t>
+      </w:r>
+    </w:p>
+    <w:p>
+      <w:pPr>
+        <w:shd w:val="clear" w:color="auto" w:fill="1E1E1E"/>
+        <w:spacing w:after="0" w:line="270" w:lineRule="atLeast"/>
+        <w:rPr>
+          <w:rFonts w:ascii="Consolas" w:eastAsia="Times New Roman" w:hAnsi="Consolas" w:cs="Times New Roman"/>
+          <w:color w:val="D4D4D4"/>
+          <w:sz w:val="20"/>
+          <w:szCs w:val="20"/>
+          <w:lang w:val="en-US" w:eastAsia="ru-RU"/>
+        </w:rPr>
+      </w:pPr>
+      <w:proofErr w:type="spellStart"/>
+      <w:proofErr w:type="gramStart"/>
+      <w:r>
+        <w:rPr>
+          <w:rFonts w:ascii="Consolas" w:eastAsia="Times New Roman" w:hAnsi="Consolas" w:cs="Times New Roman"/>
+          <w:color w:val="4FC1FF"/>
+          <w:sz w:val="20"/>
+          <w:szCs w:val="20"/>
+          <w:lang w:val="en-US" w:eastAsia="ru-RU"/>
+        </w:rPr>
+        <w:lastRenderedPageBreak/>
+        <w:t>app</w:t>
+      </w:r>
+      <w:r>
+        <w:rPr>
+          <w:rFonts w:ascii="Consolas" w:eastAsia="Times New Roman" w:hAnsi="Consolas" w:cs="Times New Roman"/>
+          <w:color w:val="D4D4D4"/>
+          <w:sz w:val="20"/>
+          <w:szCs w:val="20"/>
+          <w:lang w:val="en-US" w:eastAsia="ru-RU"/>
+        </w:rPr>
+        <w:t>.</w:t>
+      </w:r>
+      <w:r>
+        <w:rPr>
+          <w:rFonts w:ascii="Consolas" w:eastAsia="Times New Roman" w:hAnsi="Consolas" w:cs="Times New Roman"/>
+          <w:color w:val="DCDCAA"/>
+          <w:sz w:val="20"/>
+          <w:szCs w:val="20"/>
+          <w:lang w:val="en-US" w:eastAsia="ru-RU"/>
+        </w:rPr>
+        <w:t>use</w:t>
+      </w:r>
+      <w:proofErr w:type="spellEnd"/>
+      <w:r>
+        <w:rPr>
+          <w:rFonts w:ascii="Consolas" w:eastAsia="Times New Roman" w:hAnsi="Consolas" w:cs="Times New Roman"/>
+          <w:color w:val="D4D4D4"/>
+          <w:sz w:val="20"/>
+          <w:szCs w:val="20"/>
+          <w:lang w:val="en-US" w:eastAsia="ru-RU"/>
+        </w:rPr>
+        <w:t>(</w:t>
+      </w:r>
+      <w:proofErr w:type="gramEnd"/>
+      <w:r>
+        <w:rPr>
+          <w:rFonts w:ascii="Consolas" w:eastAsia="Times New Roman" w:hAnsi="Consolas" w:cs="Times New Roman"/>
+          <w:color w:val="CE9178"/>
+          <w:sz w:val="20"/>
+          <w:szCs w:val="20"/>
+          <w:lang w:val="en-US" w:eastAsia="ru-RU"/>
+        </w:rPr>
+        <w:t>'/site'</w:t>
+      </w:r>
+      <w:r>
+        <w:rPr>
+          <w:rFonts w:ascii="Consolas" w:eastAsia="Times New Roman" w:hAnsi="Consolas" w:cs="Times New Roman"/>
+          <w:color w:val="D4D4D4"/>
+          <w:sz w:val="20"/>
+          <w:szCs w:val="20"/>
+          <w:lang w:val="en-US" w:eastAsia="ru-RU"/>
+        </w:rPr>
+        <w:t xml:space="preserve">, </w:t>
+      </w:r>
+      <w:proofErr w:type="spellStart"/>
+      <w:r>
+        <w:rPr>
+          <w:rFonts w:ascii="Consolas" w:eastAsia="Times New Roman" w:hAnsi="Consolas" w:cs="Times New Roman"/>
+          <w:color w:val="DCDCAA"/>
+          <w:sz w:val="20"/>
+          <w:szCs w:val="20"/>
+          <w:lang w:val="en-US" w:eastAsia="ru-RU"/>
+        </w:rPr>
+        <w:t>express</w:t>
+      </w:r>
+      <w:r>
+        <w:rPr>
+          <w:rFonts w:ascii="Consolas" w:eastAsia="Times New Roman" w:hAnsi="Consolas" w:cs="Times New Roman"/>
+          <w:color w:val="D4D4D4"/>
+          <w:sz w:val="20"/>
+          <w:szCs w:val="20"/>
+          <w:lang w:val="en-US" w:eastAsia="ru-RU"/>
+        </w:rPr>
+        <w:t>.</w:t>
+      </w:r>
+      <w:r>
+        <w:rPr>
+          <w:rFonts w:ascii="Consolas" w:eastAsia="Times New Roman" w:hAnsi="Consolas" w:cs="Times New Roman"/>
+          <w:color w:val="DCDCAA"/>
+          <w:sz w:val="20"/>
+          <w:szCs w:val="20"/>
+          <w:lang w:val="en-US" w:eastAsia="ru-RU"/>
+        </w:rPr>
+        <w:t>static</w:t>
+      </w:r>
+      <w:proofErr w:type="spellEnd"/>
+      <w:r>
+        <w:rPr>
+          <w:rFonts w:ascii="Consolas" w:eastAsia="Times New Roman" w:hAnsi="Consolas" w:cs="Times New Roman"/>
+          <w:color w:val="D4D4D4"/>
+          <w:sz w:val="20"/>
+          <w:szCs w:val="20"/>
+          <w:lang w:val="en-US" w:eastAsia="ru-RU"/>
+        </w:rPr>
+        <w:t>(</w:t>
+      </w:r>
+      <w:proofErr w:type="spellStart"/>
+      <w:r>
+        <w:rPr>
+          <w:rFonts w:ascii="Consolas" w:eastAsia="Times New Roman" w:hAnsi="Consolas" w:cs="Times New Roman"/>
+          <w:color w:val="4FC1FF"/>
+          <w:sz w:val="20"/>
+          <w:szCs w:val="20"/>
+          <w:lang w:val="en-US" w:eastAsia="ru-RU"/>
+        </w:rPr>
+        <w:t>path</w:t>
+      </w:r>
+      <w:r>
+        <w:rPr>
+          <w:rFonts w:ascii="Consolas" w:eastAsia="Times New Roman" w:hAnsi="Consolas" w:cs="Times New Roman"/>
+          <w:color w:val="D4D4D4"/>
+          <w:sz w:val="20"/>
+          <w:szCs w:val="20"/>
+          <w:lang w:val="en-US" w:eastAsia="ru-RU"/>
+        </w:rPr>
+        <w:t>.</w:t>
+      </w:r>
+      <w:r>
+        <w:rPr>
+          <w:rFonts w:ascii="Consolas" w:eastAsia="Times New Roman" w:hAnsi="Consolas" w:cs="Times New Roman"/>
+          <w:color w:val="DCDCAA"/>
+          <w:sz w:val="20"/>
+          <w:szCs w:val="20"/>
+          <w:lang w:val="en-US" w:eastAsia="ru-RU"/>
+        </w:rPr>
+        <w:t>join</w:t>
+      </w:r>
+      <w:proofErr w:type="spellEnd"/>
+      <w:r>
+        <w:rPr>
+          <w:rFonts w:ascii="Consolas" w:eastAsia="Times New Roman" w:hAnsi="Consolas" w:cs="Times New Roman"/>
+          <w:color w:val="D4D4D4"/>
+          <w:sz w:val="20"/>
+          <w:szCs w:val="20"/>
+          <w:lang w:val="en-US" w:eastAsia="ru-RU"/>
+        </w:rPr>
+        <w:t>(</w:t>
+      </w:r>
+      <w:r>
+        <w:rPr>
+          <w:rFonts w:ascii="Consolas" w:eastAsia="Times New Roman" w:hAnsi="Consolas" w:cs="Times New Roman"/>
+          <w:color w:val="9CDCFE"/>
+          <w:sz w:val="20"/>
+          <w:szCs w:val="20"/>
+          <w:lang w:val="en-US" w:eastAsia="ru-RU"/>
+        </w:rPr>
+        <w:t>__</w:t>
+      </w:r>
+      <w:proofErr w:type="spellStart"/>
+      <w:r>
+        <w:rPr>
+          <w:rFonts w:ascii="Consolas" w:eastAsia="Times New Roman" w:hAnsi="Consolas" w:cs="Times New Roman"/>
+          <w:color w:val="9CDCFE"/>
+          <w:sz w:val="20"/>
+          <w:szCs w:val="20"/>
+          <w:lang w:val="en-US" w:eastAsia="ru-RU"/>
+        </w:rPr>
+        <w:t>dirname</w:t>
+      </w:r>
+      <w:proofErr w:type="spellEnd"/>
+      <w:r>
+        <w:rPr>
+          <w:rFonts w:ascii="Consolas" w:eastAsia="Times New Roman" w:hAnsi="Consolas" w:cs="Times New Roman"/>
+          <w:color w:val="D4D4D4"/>
+          <w:sz w:val="20"/>
+          <w:szCs w:val="20"/>
+          <w:lang w:val="en-US" w:eastAsia="ru-RU"/>
+        </w:rPr>
+        <w:t xml:space="preserve">, </w:t>
+      </w:r>
+      <w:r>
+        <w:rPr>
+          <w:rFonts w:ascii="Consolas" w:eastAsia="Times New Roman" w:hAnsi="Consolas" w:cs="Times New Roman"/>
+          <w:color w:val="CE9178"/>
+          <w:sz w:val="20"/>
+          <w:szCs w:val="20"/>
+          <w:lang w:val="en-US" w:eastAsia="ru-RU"/>
+        </w:rPr>
+        <w:t>'public'</w:t>
+      </w:r>
+      <w:r>
+        <w:rPr>
+          <w:rFonts w:ascii="Consolas" w:eastAsia="Times New Roman" w:hAnsi="Consolas" w:cs="Times New Roman"/>
+          <w:color w:val="D4D4D4"/>
+          <w:sz w:val="20"/>
+          <w:szCs w:val="20"/>
+          <w:lang w:val="en-US" w:eastAsia="ru-RU"/>
+        </w:rPr>
+        <w:t>)))</w:t>
+      </w:r>
+    </w:p>
+    <w:p>
+      <w:pPr>
+        <w:rPr>
+          <w:lang w:val="en-US"/>
+        </w:rPr>
+      </w:pPr>
+    </w:p>
+    <w:p>
+      <w:r>
+        <w:rPr>
+          <w:noProof/>
+          <w:lang w:eastAsia="ru-RU"/>
+        </w:rPr>
+        <w:drawing>
+          <wp:anchor distT="0" distB="0" distL="114300" distR="114300" simplePos="0" relativeHeight="251666432" behindDoc="1" locked="0" layoutInCell="1" allowOverlap="1">
+            <wp:simplePos x="0" y="0"/>
+            <wp:positionH relativeFrom="margin">
+              <wp:align>right</wp:align>
+            </wp:positionH>
+            <wp:positionV relativeFrom="paragraph">
+              <wp:posOffset>0</wp:posOffset>
+            </wp:positionV>
+            <wp:extent cx="1525905" cy="2222500"/>
+            <wp:effectExtent l="0" t="0" r="0" b="6350"/>
+            <wp:wrapTight wrapText="bothSides">
+              <wp:wrapPolygon edited="0">
+                <wp:start x="0" y="0"/>
+                <wp:lineTo x="0" y="21477"/>
+                <wp:lineTo x="21303" y="21477"/>
+                <wp:lineTo x="21303" y="0"/>
+                <wp:lineTo x="0" y="0"/>
+              </wp:wrapPolygon>
+            </wp:wrapTight>
+            <wp:docPr id="17" name="Picture 17"/>
+            <wp:cNvGraphicFramePr>
+              <a:graphicFrameLocks xmlns:a="http://schemas.openxmlformats.org/drawingml/2006/main" noChangeAspect="1"/>
+            </wp:cNvGraphicFramePr>
+            <a:graphic xmlns:a="http://schemas.openxmlformats.org/drawingml/2006/main">
+              <a:graphicData uri="http://schemas.openxmlformats.org/drawingml/2006/picture">
+                <pic:pic xmlns:pic="http://schemas.openxmlformats.org/drawingml/2006/picture">
+                  <pic:nvPicPr>
+                    <pic:cNvPr id="1" name=""/>
+                    <pic:cNvPicPr/>
+                  </pic:nvPicPr>
+                  <pic:blipFill>
+                    <a:blip r:embed="rId25">
+                      <a:extLst>
+                        <a:ext uri="{28A0092B-C50C-407E-A947-70E740481C1C}">
+                          <a14:useLocalDpi xmlns:a14="http://schemas.microsoft.com/office/drawing/2010/main" val="0"/>
+                        </a:ext>
+                      </a:extLst>
+                    </a:blip>
+                    <a:stretch>
+                      <a:fillRect/>
+                    </a:stretch>
+                  </pic:blipFill>
+                  <pic:spPr>
+                    <a:xfrm>
+                      <a:off x="0" y="0"/>
+                      <a:ext cx="1525905" cy="2222500"/>
+                    </a:xfrm>
+                    <a:prstGeom prst="rect">
+                      <a:avLst/>
+                    </a:prstGeom>
+                  </pic:spPr>
+                </pic:pic>
+              </a:graphicData>
+            </a:graphic>
+            <wp14:sizeRelH relativeFrom="margin">
+              <wp14:pctWidth>0</wp14:pctWidth>
+            </wp14:sizeRelH>
+            <wp14:sizeRelV relativeFrom="margin">
+              <wp14:pctHeight>0</wp14:pctHeight>
+            </wp14:sizeRelV>
+          </wp:anchor>
+        </w:drawing>
+      </w:r>
+      <w:r>
+        <w:t xml:space="preserve">в папке </w:t>
+      </w:r>
+      <w:r>
+        <w:rPr>
+          <w:lang w:val="en-US"/>
+        </w:rPr>
+        <w:t>public</w:t>
+      </w:r>
+      <w:r>
+        <w:t xml:space="preserve"> </w:t>
+      </w:r>
+      <w:r>
+        <w:t xml:space="preserve">создадим простой набор файлов для отображения </w:t>
+      </w:r>
+      <w:r>
+        <w:rPr>
+          <w:lang w:val="en-US"/>
+        </w:rPr>
+        <w:t>html</w:t>
+      </w:r>
+      <w:r>
+        <w:t xml:space="preserve"> </w:t>
+      </w:r>
+      <w:r>
+        <w:t xml:space="preserve">страницы – </w:t>
+      </w:r>
+      <w:r>
+        <w:rPr>
+          <w:lang w:val="en-US"/>
+        </w:rPr>
+        <w:t>html</w:t>
+      </w:r>
+      <w:r>
+        <w:t>, картинка, стили.</w:t>
+      </w:r>
+    </w:p>
+    <w:p/>
+    <w:p>
+      <w:r>
+        <w:t xml:space="preserve">Если у приложения большое количество пользователей есть смысл хранить все </w:t>
+      </w:r>
+      <w:r>
+        <w:rPr>
+          <w:lang w:val="en-US"/>
+        </w:rPr>
+        <w:t>static</w:t>
+      </w:r>
+      <w:r>
+        <w:t xml:space="preserve"> </w:t>
+      </w:r>
+      <w:r>
+        <w:t xml:space="preserve">файлы приложения в </w:t>
+      </w:r>
+      <w:r>
+        <w:rPr>
+          <w:b/>
+        </w:rPr>
+        <w:t>ОБЛАКЕ</w:t>
+      </w:r>
+      <w:r>
+        <w:t xml:space="preserve"> </w:t>
+      </w:r>
+      <w:r>
+        <w:t>(</w:t>
+      </w:r>
+      <w:r>
+        <w:rPr>
+          <w:lang w:val="en-US"/>
+        </w:rPr>
+        <w:t>AWS</w:t>
+      </w:r>
+      <w:r>
+        <w:t xml:space="preserve"> как пример</w:t>
+      </w:r>
+      <w:r>
+        <w:t>)</w:t>
+      </w:r>
+    </w:p>
+    <w:p/>
+    <w:p/>
+    <w:p/>
+    <w:p/>
+    <w:p>
+      <w:pPr>
+        <w:jc w:val="center"/>
+        <w:rPr>
+          <w:b/>
+          <w:highlight w:val="yellow"/>
+          <w:lang w:val="en-US"/>
+        </w:rPr>
+      </w:pPr>
+      <w:r>
+        <w:rPr>
+          <w:b/>
+          <w:highlight w:val="yellow"/>
+          <w:lang w:val="en-US"/>
+        </w:rPr>
+        <w:t xml:space="preserve">97. </w:t>
+      </w:r>
+      <w:r>
+        <w:rPr>
+          <w:b/>
+          <w:highlight w:val="yellow"/>
+        </w:rPr>
+        <w:t>Шаблоны</w:t>
+      </w:r>
+      <w:r>
+        <w:rPr>
+          <w:b/>
+          <w:highlight w:val="yellow"/>
+          <w:lang w:val="en-US"/>
+        </w:rPr>
+        <w:t xml:space="preserve"> </w:t>
+      </w:r>
+      <w:r>
+        <w:rPr>
+          <w:b/>
+          <w:highlight w:val="yellow"/>
+          <w:lang w:val="en-US"/>
+        </w:rPr>
+        <w:t>(Template Engines)</w:t>
+      </w:r>
+    </w:p>
+    <w:p>
+      <w:pPr>
+        <w:rPr>
+          <w:b/>
+        </w:rPr>
+      </w:pPr>
+      <w:r>
+        <w:t>В</w:t>
+      </w:r>
+      <w:r>
+        <w:t xml:space="preserve"> </w:t>
+      </w:r>
+      <w:r>
+        <w:rPr>
+          <w:lang w:val="en-US"/>
+        </w:rPr>
+        <w:t>Node</w:t>
+      </w:r>
+      <w:r>
+        <w:t xml:space="preserve"> </w:t>
+      </w:r>
+      <w:r>
+        <w:rPr>
+          <w:lang w:val="en-US"/>
+        </w:rPr>
+        <w:t>js</w:t>
+      </w:r>
+      <w:r>
+        <w:t xml:space="preserve"> </w:t>
+      </w:r>
+      <w:r>
+        <w:t>их много, буд</w:t>
+      </w:r>
+      <w:r>
+        <w:t>е</w:t>
+      </w:r>
+      <w:r>
+        <w:t xml:space="preserve">м использовать </w:t>
+      </w:r>
+      <w:r>
+        <w:rPr>
+          <w:b/>
+          <w:lang w:val="en-US"/>
+        </w:rPr>
+        <w:t>handlebars</w:t>
+      </w:r>
+      <w:r>
+        <w:rPr>
+          <w:b/>
+        </w:rPr>
+        <w:t xml:space="preserve"> (</w:t>
+      </w:r>
+      <w:r>
+        <w:rPr>
+          <w:b/>
+          <w:lang w:val="en-US"/>
+        </w:rPr>
+        <w:t>hbs</w:t>
+      </w:r>
+      <w:r>
+        <w:rPr>
+          <w:b/>
+        </w:rPr>
+        <w:t>)</w:t>
+      </w:r>
+      <w:r>
+        <w:rPr>
+          <w:b/>
+        </w:rPr>
+        <w:t xml:space="preserve">. С помощью </w:t>
+      </w:r>
+      <w:r>
+        <w:rPr>
+          <w:b/>
+          <w:lang w:val="en-US"/>
+        </w:rPr>
+        <w:t>Template</w:t>
+      </w:r>
+      <w:r>
+        <w:rPr>
+          <w:b/>
+        </w:rPr>
+        <w:t xml:space="preserve"> </w:t>
+      </w:r>
+      <w:r>
+        <w:rPr>
+          <w:b/>
+          <w:lang w:val="en-US"/>
+        </w:rPr>
+        <w:t>Engines</w:t>
+      </w:r>
+      <w:r>
+        <w:rPr>
+          <w:b/>
+        </w:rPr>
+        <w:t xml:space="preserve"> </w:t>
+      </w:r>
+      <w:r>
+        <w:rPr>
+          <w:b/>
+        </w:rPr>
+        <w:t xml:space="preserve">в шаблоны </w:t>
+      </w:r>
+      <w:r>
+        <w:rPr>
+          <w:b/>
+          <w:lang w:val="en-US"/>
+        </w:rPr>
+        <w:t>html</w:t>
+      </w:r>
+      <w:r>
+        <w:rPr>
+          <w:b/>
+        </w:rPr>
+        <w:t xml:space="preserve"> </w:t>
+      </w:r>
+      <w:r>
+        <w:rPr>
+          <w:b/>
+        </w:rPr>
+        <w:t xml:space="preserve">можно вставлять переменные в </w:t>
+      </w:r>
+      <w:r>
+        <w:rPr>
+          <w:b/>
+        </w:rPr>
+        <w:t xml:space="preserve">{{}} </w:t>
+      </w:r>
+      <w:r>
+        <w:rPr>
+          <w:b/>
+        </w:rPr>
+        <w:t>скобки для динамически изменяемого контента</w:t>
+      </w:r>
+      <w:r>
+        <w:rPr>
+          <w:b/>
+        </w:rPr>
+        <w:t xml:space="preserve"> ДО отправки на клиента</w:t>
+      </w:r>
+      <w:r>
+        <w:rPr>
+          <w:b/>
+        </w:rPr>
+        <w:t>.</w:t>
+      </w:r>
+    </w:p>
+    <w:p>
+      <w:pPr>
+        <w:rPr>
+          <w:b/>
+          <w:lang w:val="en-US"/>
+        </w:rPr>
+      </w:pPr>
+      <w:r>
+        <w:t>Установим пакет</w:t>
+      </w:r>
+      <w:r>
+        <w:rPr>
+          <w:b/>
+        </w:rPr>
+        <w:t xml:space="preserve"> </w:t>
+      </w:r>
+      <w:r>
+        <w:rPr>
+          <w:b/>
+          <w:lang w:val="en-US"/>
+        </w:rPr>
+        <w:t>hbs:</w:t>
+      </w:r>
+    </w:p>
+    <w:p>
+      <w:pPr>
+        <w:jc w:val="center"/>
+        <w:rPr>
+          <w:i/>
+          <w:lang w:val="en-US"/>
+        </w:rPr>
+      </w:pPr>
+      <w:proofErr w:type="gramStart"/>
+      <w:r>
+        <w:rPr>
+          <w:i/>
+          <w:highlight w:val="lightGray"/>
+          <w:lang w:val="en-US"/>
+        </w:rPr>
+        <w:t>n</w:t>
+      </w:r>
+      <w:r>
+        <w:rPr>
+          <w:i/>
+          <w:highlight w:val="lightGray"/>
+          <w:lang w:val="en-US"/>
+        </w:rPr>
+        <w:t>pm</w:t>
+      </w:r>
+      <w:proofErr w:type="gramEnd"/>
+      <w:r>
+        <w:rPr>
+          <w:i/>
+          <w:highlight w:val="lightGray"/>
+          <w:lang w:val="en-US"/>
+        </w:rPr>
+        <w:t xml:space="preserve"> install hbs</w:t>
+      </w:r>
+    </w:p>
+    <w:p>
+      <w:r>
+        <w:t xml:space="preserve">Далее идем в настройки Ноды и </w:t>
+      </w:r>
+      <w:r>
+        <w:t>задаем следу</w:t>
+      </w:r>
+      <w:r>
+        <w:t>ю</w:t>
+      </w:r>
+      <w:r>
+        <w:t>щие настройки</w:t>
+      </w:r>
+      <w:r>
+        <w:t>.</w:t>
+      </w:r>
+    </w:p>
+    <w:p>
+      <w:r>
+        <w:rPr>
+          <w:noProof/>
+          <w:lang w:eastAsia="ru-RU"/>
+        </w:rPr>
+        <w:drawing>
+          <wp:inline distT="0" distB="0" distL="0" distR="0" wp14:anchorId="4A98A103" wp14:editId="452DDE06">
+            <wp:extent cx="5950685" cy="1650670"/>
+            <wp:effectExtent l="0" t="0" r="0" b="6985"/>
+            <wp:docPr id="21" name="Picture 21"/>
+            <wp:cNvGraphicFramePr>
+              <a:graphicFrameLocks xmlns:a="http://schemas.openxmlformats.org/drawingml/2006/main" noChangeAspect="1"/>
+            </wp:cNvGraphicFramePr>
+            <a:graphic xmlns:a="http://schemas.openxmlformats.org/drawingml/2006/main">
+              <a:graphicData uri="http://schemas.openxmlformats.org/drawingml/2006/picture">
+                <pic:pic xmlns:pic="http://schemas.openxmlformats.org/drawingml/2006/picture">
+                  <pic:nvPicPr>
+                    <pic:cNvPr id="1" name=""/>
+                    <pic:cNvPicPr/>
+                  </pic:nvPicPr>
+                  <pic:blipFill>
+                    <a:blip r:embed="rId26"/>
+                    <a:stretch>
+                      <a:fillRect/>
+                    </a:stretch>
+                  </pic:blipFill>
+                  <pic:spPr>
+                    <a:xfrm>
+                      <a:off x="0" y="0"/>
+                      <a:ext cx="6067559" cy="1683090"/>
+                    </a:xfrm>
+                    <a:prstGeom prst="rect">
+                      <a:avLst/>
+                    </a:prstGeom>
+                  </pic:spPr>
+                </pic:pic>
+              </a:graphicData>
+            </a:graphic>
+          </wp:inline>
+        </w:drawing>
+      </w:r>
+    </w:p>
+    <w:p>
+      <w:r>
+        <w:rPr>
+          <w:noProof/>
+          <w:lang w:eastAsia="ru-RU"/>
+        </w:rPr>
+        <w:drawing>
+          <wp:inline distT="0" distB="0" distL="0" distR="0" wp14:anchorId="7D9159D4" wp14:editId="615AA61D">
+            <wp:extent cx="5940425" cy="1076960"/>
+            <wp:effectExtent l="0" t="0" r="3175" b="8890"/>
+            <wp:docPr id="22" name="Picture 22"/>
+            <wp:cNvGraphicFramePr>
+              <a:graphicFrameLocks xmlns:a="http://schemas.openxmlformats.org/drawingml/2006/main" noChangeAspect="1"/>
+            </wp:cNvGraphicFramePr>
+            <a:graphic xmlns:a="http://schemas.openxmlformats.org/drawingml/2006/main">
+              <a:graphicData uri="http://schemas.openxmlformats.org/drawingml/2006/picture">
+                <pic:pic xmlns:pic="http://schemas.openxmlformats.org/drawingml/2006/picture">
+                  <pic:nvPicPr>
+                    <pic:cNvPr id="1" name=""/>
+                    <pic:cNvPicPr/>
+                  </pic:nvPicPr>
+                  <pic:blipFill>
+                    <a:blip r:embed="rId27"/>
+                    <a:stretch>
+                      <a:fillRect/>
+                    </a:stretch>
+                  </pic:blipFill>
+                  <pic:spPr>
+                    <a:xfrm>
+                      <a:off x="0" y="0"/>
+                      <a:ext cx="5940425" cy="1076960"/>
+                    </a:xfrm>
+                    <a:prstGeom prst="rect">
+                      <a:avLst/>
+                    </a:prstGeom>
+                  </pic:spPr>
+                </pic:pic>
+              </a:graphicData>
+            </a:graphic>
+          </wp:inline>
+        </w:drawing>
+      </w:r>
+    </w:p>
+    <w:p>
+      <w:r>
+        <w:rPr>
+          <w:noProof/>
+          <w:lang w:eastAsia="ru-RU"/>
+        </w:rPr>
+        <w:drawing>
+          <wp:inline distT="0" distB="0" distL="0" distR="0" wp14:anchorId="7F47CF32" wp14:editId="7AAD9634">
+            <wp:extent cx="5940425" cy="567690"/>
+            <wp:effectExtent l="0" t="0" r="3175" b="3810"/>
+            <wp:docPr id="23" name="Picture 23"/>
+            <wp:cNvGraphicFramePr>
+              <a:graphicFrameLocks xmlns:a="http://schemas.openxmlformats.org/drawingml/2006/main" noChangeAspect="1"/>
+            </wp:cNvGraphicFramePr>
+            <a:graphic xmlns:a="http://schemas.openxmlformats.org/drawingml/2006/main">
+              <a:graphicData uri="http://schemas.openxmlformats.org/drawingml/2006/picture">
+                <pic:pic xmlns:pic="http://schemas.openxmlformats.org/drawingml/2006/picture">
+                  <pic:nvPicPr>
+                    <pic:cNvPr id="1" name=""/>
+                    <pic:cNvPicPr/>
+                  </pic:nvPicPr>
+                  <pic:blipFill>
+                    <a:blip r:embed="rId28"/>
+                    <a:stretch>
+                      <a:fillRect/>
+                    </a:stretch>
+                  </pic:blipFill>
+                  <pic:spPr>
+                    <a:xfrm>
+                      <a:off x="0" y="0"/>
+                      <a:ext cx="5940425" cy="567690"/>
+                    </a:xfrm>
+                    <a:prstGeom prst="rect">
+                      <a:avLst/>
+                    </a:prstGeom>
+                  </pic:spPr>
+                </pic:pic>
+              </a:graphicData>
+            </a:graphic>
+          </wp:inline>
+        </w:drawing>
+      </w:r>
+    </w:p>
+    <w:p>
+      <w:r>
+        <w:rPr>
+          <w:noProof/>
+          <w:lang w:eastAsia="ru-RU"/>
+        </w:rPr>
+        <w:drawing>
+          <wp:inline distT="0" distB="0" distL="0" distR="0" wp14:anchorId="2F2333A1" wp14:editId="2703FC29">
+            <wp:extent cx="5940425" cy="581025"/>
+            <wp:effectExtent l="0" t="0" r="3175" b="9525"/>
+            <wp:docPr id="24" name="Picture 24"/>
+            <wp:cNvGraphicFramePr>
+              <a:graphicFrameLocks xmlns:a="http://schemas.openxmlformats.org/drawingml/2006/main" noChangeAspect="1"/>
+            </wp:cNvGraphicFramePr>
+            <a:graphic xmlns:a="http://schemas.openxmlformats.org/drawingml/2006/main">
+              <a:graphicData uri="http://schemas.openxmlformats.org/drawingml/2006/picture">
+                <pic:pic xmlns:pic="http://schemas.openxmlformats.org/drawingml/2006/picture">
+                  <pic:nvPicPr>
+                    <pic:cNvPr id="1" name=""/>
+                    <pic:cNvPicPr/>
+                  </pic:nvPicPr>
+                  <pic:blipFill>
+                    <a:blip r:embed="rId29"/>
+                    <a:stretch>
+                      <a:fillRect/>
+                    </a:stretch>
+                  </pic:blipFill>
+                  <pic:spPr>
+                    <a:xfrm>
+                      <a:off x="0" y="0"/>
+                      <a:ext cx="5940425" cy="581025"/>
+                    </a:xfrm>
+                    <a:prstGeom prst="rect">
+                      <a:avLst/>
+                    </a:prstGeom>
+                  </pic:spPr>
+                </pic:pic>
+              </a:graphicData>
+            </a:graphic>
+          </wp:inline>
+        </w:drawing>
+      </w:r>
+    </w:p>
+    <w:p>
+      <w:pPr>
+        <w:shd w:val="clear" w:color="auto" w:fill="1E1E1E"/>
+        <w:spacing w:after="0" w:line="270" w:lineRule="atLeast"/>
+        <w:rPr>
+          <w:rFonts w:ascii="Consolas" w:eastAsia="Times New Roman" w:hAnsi="Consolas" w:cs="Times New Roman"/>
+          <w:color w:val="D4D4D4"/>
+          <w:sz w:val="20"/>
+          <w:szCs w:val="20"/>
+          <w:lang w:val="en-US" w:eastAsia="ru-RU"/>
+        </w:rPr>
+      </w:pPr>
+      <w:proofErr w:type="spellStart"/>
+      <w:proofErr w:type="gramStart"/>
+      <w:r>
+        <w:rPr>
+          <w:rFonts w:ascii="Consolas" w:eastAsia="Times New Roman" w:hAnsi="Consolas" w:cs="Times New Roman"/>
+          <w:color w:val="4FC1FF"/>
+          <w:sz w:val="20"/>
+          <w:szCs w:val="20"/>
+          <w:lang w:val="en-US" w:eastAsia="ru-RU"/>
+        </w:rPr>
+        <w:t>app</w:t>
+      </w:r>
+      <w:r>
+        <w:rPr>
+          <w:rFonts w:ascii="Consolas" w:eastAsia="Times New Roman" w:hAnsi="Consolas" w:cs="Times New Roman"/>
+          <w:color w:val="D4D4D4"/>
+          <w:sz w:val="20"/>
+          <w:szCs w:val="20"/>
+          <w:lang w:val="en-US" w:eastAsia="ru-RU"/>
+        </w:rPr>
+        <w:t>.</w:t>
+      </w:r>
+      <w:r>
+        <w:rPr>
+          <w:rFonts w:ascii="Consolas" w:eastAsia="Times New Roman" w:hAnsi="Consolas" w:cs="Times New Roman"/>
+          <w:color w:val="DCDCAA"/>
+          <w:sz w:val="20"/>
+          <w:szCs w:val="20"/>
+          <w:lang w:val="en-US" w:eastAsia="ru-RU"/>
+        </w:rPr>
+        <w:t>set</w:t>
+      </w:r>
+      <w:proofErr w:type="spellEnd"/>
+      <w:r>
+        <w:rPr>
+          <w:rFonts w:ascii="Consolas" w:eastAsia="Times New Roman" w:hAnsi="Consolas" w:cs="Times New Roman"/>
+          <w:color w:val="D4D4D4"/>
+          <w:sz w:val="20"/>
+          <w:szCs w:val="20"/>
+          <w:lang w:val="en-US" w:eastAsia="ru-RU"/>
+        </w:rPr>
+        <w:t>(</w:t>
+      </w:r>
+      <w:proofErr w:type="gramEnd"/>
+      <w:r>
+        <w:rPr>
+          <w:rFonts w:ascii="Consolas" w:eastAsia="Times New Roman" w:hAnsi="Consolas" w:cs="Times New Roman"/>
+          <w:color w:val="CE9178"/>
+          <w:sz w:val="20"/>
+          <w:szCs w:val="20"/>
+          <w:lang w:val="en-US" w:eastAsia="ru-RU"/>
+        </w:rPr>
+        <w:t>'view engine'</w:t>
+      </w:r>
+      <w:r>
+        <w:rPr>
+          <w:rFonts w:ascii="Consolas" w:eastAsia="Times New Roman" w:hAnsi="Consolas" w:cs="Times New Roman"/>
+          <w:color w:val="D4D4D4"/>
+          <w:sz w:val="20"/>
+          <w:szCs w:val="20"/>
+          <w:lang w:val="en-US" w:eastAsia="ru-RU"/>
+        </w:rPr>
+        <w:t xml:space="preserve">, </w:t>
+      </w:r>
+      <w:r>
+        <w:rPr>
+          <w:rFonts w:ascii="Consolas" w:eastAsia="Times New Roman" w:hAnsi="Consolas" w:cs="Times New Roman"/>
+          <w:color w:val="CE9178"/>
+          <w:sz w:val="20"/>
+          <w:szCs w:val="20"/>
+          <w:lang w:val="en-US" w:eastAsia="ru-RU"/>
+        </w:rPr>
+        <w:t>'hbs'</w:t>
+      </w:r>
+      <w:r>
+        <w:rPr>
+          <w:rFonts w:ascii="Consolas" w:eastAsia="Times New Roman" w:hAnsi="Consolas" w:cs="Times New Roman"/>
+          <w:color w:val="D4D4D4"/>
+          <w:sz w:val="20"/>
+          <w:szCs w:val="20"/>
+          <w:lang w:val="en-US" w:eastAsia="ru-RU"/>
+        </w:rPr>
+        <w:t>)</w:t>
+      </w:r>
+    </w:p>
+    <w:p>
+      <w:pPr>
+        <w:shd w:val="clear" w:color="auto" w:fill="1E1E1E"/>
+        <w:spacing w:after="0" w:line="270" w:lineRule="atLeast"/>
+        <w:rPr>
+          <w:rFonts w:ascii="Consolas" w:eastAsia="Times New Roman" w:hAnsi="Consolas" w:cs="Times New Roman"/>
+          <w:color w:val="D4D4D4"/>
+          <w:sz w:val="20"/>
+          <w:szCs w:val="20"/>
+          <w:lang w:val="en-US" w:eastAsia="ru-RU"/>
+        </w:rPr>
+      </w:pPr>
+      <w:proofErr w:type="spellStart"/>
+      <w:proofErr w:type="gramStart"/>
+      <w:r>
+        <w:rPr>
+          <w:rFonts w:ascii="Consolas" w:eastAsia="Times New Roman" w:hAnsi="Consolas" w:cs="Times New Roman"/>
+          <w:color w:val="4FC1FF"/>
+          <w:sz w:val="20"/>
+          <w:szCs w:val="20"/>
+          <w:lang w:val="en-US" w:eastAsia="ru-RU"/>
+        </w:rPr>
+        <w:lastRenderedPageBreak/>
+        <w:t>app</w:t>
+      </w:r>
+      <w:r>
+        <w:rPr>
+          <w:rFonts w:ascii="Consolas" w:eastAsia="Times New Roman" w:hAnsi="Consolas" w:cs="Times New Roman"/>
+          <w:color w:val="D4D4D4"/>
+          <w:sz w:val="20"/>
+          <w:szCs w:val="20"/>
+          <w:lang w:val="en-US" w:eastAsia="ru-RU"/>
+        </w:rPr>
+        <w:t>.</w:t>
+      </w:r>
+      <w:r>
+        <w:rPr>
+          <w:rFonts w:ascii="Consolas" w:eastAsia="Times New Roman" w:hAnsi="Consolas" w:cs="Times New Roman"/>
+          <w:color w:val="DCDCAA"/>
+          <w:sz w:val="20"/>
+          <w:szCs w:val="20"/>
+          <w:lang w:val="en-US" w:eastAsia="ru-RU"/>
+        </w:rPr>
+        <w:t>set</w:t>
+      </w:r>
+      <w:proofErr w:type="spellEnd"/>
+      <w:r>
+        <w:rPr>
+          <w:rFonts w:ascii="Consolas" w:eastAsia="Times New Roman" w:hAnsi="Consolas" w:cs="Times New Roman"/>
+          <w:color w:val="D4D4D4"/>
+          <w:sz w:val="20"/>
+          <w:szCs w:val="20"/>
+          <w:lang w:val="en-US" w:eastAsia="ru-RU"/>
+        </w:rPr>
+        <w:t>(</w:t>
+      </w:r>
+      <w:proofErr w:type="gramEnd"/>
+      <w:r>
+        <w:rPr>
+          <w:rFonts w:ascii="Consolas" w:eastAsia="Times New Roman" w:hAnsi="Consolas" w:cs="Times New Roman"/>
+          <w:color w:val="CE9178"/>
+          <w:sz w:val="20"/>
+          <w:szCs w:val="20"/>
+          <w:lang w:val="en-US" w:eastAsia="ru-RU"/>
+        </w:rPr>
+        <w:t>'views'</w:t>
+      </w:r>
+      <w:r>
+        <w:rPr>
+          <w:rFonts w:ascii="Consolas" w:eastAsia="Times New Roman" w:hAnsi="Consolas" w:cs="Times New Roman"/>
+          <w:color w:val="D4D4D4"/>
+          <w:sz w:val="20"/>
+          <w:szCs w:val="20"/>
+          <w:lang w:val="en-US" w:eastAsia="ru-RU"/>
+        </w:rPr>
+        <w:t xml:space="preserve">, </w:t>
+      </w:r>
+      <w:proofErr w:type="spellStart"/>
+      <w:r>
+        <w:rPr>
+          <w:rFonts w:ascii="Consolas" w:eastAsia="Times New Roman" w:hAnsi="Consolas" w:cs="Times New Roman"/>
+          <w:color w:val="4FC1FF"/>
+          <w:sz w:val="20"/>
+          <w:szCs w:val="20"/>
+          <w:lang w:val="en-US" w:eastAsia="ru-RU"/>
+        </w:rPr>
+        <w:t>path</w:t>
+      </w:r>
+      <w:r>
+        <w:rPr>
+          <w:rFonts w:ascii="Consolas" w:eastAsia="Times New Roman" w:hAnsi="Consolas" w:cs="Times New Roman"/>
+          <w:color w:val="D4D4D4"/>
+          <w:sz w:val="20"/>
+          <w:szCs w:val="20"/>
+          <w:lang w:val="en-US" w:eastAsia="ru-RU"/>
+        </w:rPr>
+        <w:t>.</w:t>
+      </w:r>
+      <w:r>
+        <w:rPr>
+          <w:rFonts w:ascii="Consolas" w:eastAsia="Times New Roman" w:hAnsi="Consolas" w:cs="Times New Roman"/>
+          <w:color w:val="DCDCAA"/>
+          <w:sz w:val="20"/>
+          <w:szCs w:val="20"/>
+          <w:lang w:val="en-US" w:eastAsia="ru-RU"/>
+        </w:rPr>
+        <w:t>join</w:t>
+      </w:r>
+      <w:proofErr w:type="spellEnd"/>
+      <w:r>
+        <w:rPr>
+          <w:rFonts w:ascii="Consolas" w:eastAsia="Times New Roman" w:hAnsi="Consolas" w:cs="Times New Roman"/>
+          <w:color w:val="D4D4D4"/>
+          <w:sz w:val="20"/>
+          <w:szCs w:val="20"/>
+          <w:lang w:val="en-US" w:eastAsia="ru-RU"/>
+        </w:rPr>
+        <w:t>(</w:t>
+      </w:r>
+      <w:r>
+        <w:rPr>
+          <w:rFonts w:ascii="Consolas" w:eastAsia="Times New Roman" w:hAnsi="Consolas" w:cs="Times New Roman"/>
+          <w:color w:val="9CDCFE"/>
+          <w:sz w:val="20"/>
+          <w:szCs w:val="20"/>
+          <w:lang w:val="en-US" w:eastAsia="ru-RU"/>
+        </w:rPr>
+        <w:t>__</w:t>
+      </w:r>
+      <w:proofErr w:type="spellStart"/>
+      <w:r>
+        <w:rPr>
+          <w:rFonts w:ascii="Consolas" w:eastAsia="Times New Roman" w:hAnsi="Consolas" w:cs="Times New Roman"/>
+          <w:color w:val="9CDCFE"/>
+          <w:sz w:val="20"/>
+          <w:szCs w:val="20"/>
+          <w:lang w:val="en-US" w:eastAsia="ru-RU"/>
+        </w:rPr>
+        <w:t>dirname</w:t>
+      </w:r>
+      <w:proofErr w:type="spellEnd"/>
+      <w:r>
+        <w:rPr>
+          <w:rFonts w:ascii="Consolas" w:eastAsia="Times New Roman" w:hAnsi="Consolas" w:cs="Times New Roman"/>
+          <w:color w:val="D4D4D4"/>
+          <w:sz w:val="20"/>
+          <w:szCs w:val="20"/>
+          <w:lang w:val="en-US" w:eastAsia="ru-RU"/>
+        </w:rPr>
+        <w:t xml:space="preserve">, </w:t>
+      </w:r>
+      <w:r>
+        <w:rPr>
+          <w:rFonts w:ascii="Consolas" w:eastAsia="Times New Roman" w:hAnsi="Consolas" w:cs="Times New Roman"/>
+          <w:color w:val="CE9178"/>
+          <w:sz w:val="20"/>
+          <w:szCs w:val="20"/>
+          <w:lang w:val="en-US" w:eastAsia="ru-RU"/>
+        </w:rPr>
+        <w:t>'views'</w:t>
+      </w:r>
+      <w:r>
+        <w:rPr>
+          <w:rFonts w:ascii="Consolas" w:eastAsia="Times New Roman" w:hAnsi="Consolas" w:cs="Times New Roman"/>
+          <w:color w:val="D4D4D4"/>
+          <w:sz w:val="20"/>
+          <w:szCs w:val="20"/>
+          <w:lang w:val="en-US" w:eastAsia="ru-RU"/>
+        </w:rPr>
+        <w:t>))</w:t>
+      </w:r>
+    </w:p>
+    <w:p>
+      <w:pPr>
+        <w:rPr>
+          <w:lang w:val="en-US"/>
+        </w:rPr>
+      </w:pPr>
+    </w:p>
+    <w:p>
+      <w:pPr>
+        <w:rPr>
+          <w:lang w:val="en-US"/>
+        </w:rPr>
+      </w:pPr>
+      <w:r>
+        <w:t xml:space="preserve">Далее создадим </w:t>
+      </w:r>
+      <w:r>
+        <w:rPr>
+          <w:lang w:val="en-US"/>
+        </w:rPr>
+        <w:t>template:</w:t>
+      </w:r>
+    </w:p>
+    <w:p>
+      <w:pPr>
+        <w:rPr>
+          <w:b/>
+          <w:lang w:val="en-US"/>
+        </w:rPr>
+      </w:pPr>
+      <w:proofErr w:type="spellStart"/>
+      <w:r>
+        <w:rPr>
+          <w:b/>
+          <w:lang w:val="en-US"/>
+        </w:rPr>
+        <w:t>Index.hbs</w:t>
+      </w:r>
+      <w:proofErr w:type="spellEnd"/>
+    </w:p>
+    <w:p>
+      <w:pPr>
+        <w:shd w:val="clear" w:color="auto" w:fill="1E1E1E"/>
+        <w:spacing w:after="0" w:line="270" w:lineRule="atLeast"/>
+        <w:rPr>
+          <w:rFonts w:ascii="Consolas" w:eastAsia="Times New Roman" w:hAnsi="Consolas" w:cs="Times New Roman"/>
+          <w:color w:val="D4D4D4"/>
+          <w:sz w:val="20"/>
+          <w:szCs w:val="20"/>
+          <w:lang w:val="en-US" w:eastAsia="ru-RU"/>
+        </w:rPr>
+      </w:pPr>
+      <w:proofErr w:type="gramStart"/>
+      <w:r>
+        <w:rPr>
+          <w:rFonts w:ascii="Consolas" w:eastAsia="Times New Roman" w:hAnsi="Consolas" w:cs="Times New Roman"/>
+          <w:color w:val="808080"/>
+          <w:sz w:val="20"/>
+          <w:szCs w:val="20"/>
+          <w:lang w:val="en-US" w:eastAsia="ru-RU"/>
+        </w:rPr>
+        <w:t>&lt;!</w:t>
+      </w:r>
+      <w:r>
+        <w:rPr>
+          <w:rFonts w:ascii="Consolas" w:eastAsia="Times New Roman" w:hAnsi="Consolas" w:cs="Times New Roman"/>
+          <w:color w:val="569CD6"/>
+          <w:sz w:val="20"/>
+          <w:szCs w:val="20"/>
+          <w:lang w:val="en-US" w:eastAsia="ru-RU"/>
+        </w:rPr>
+        <w:t>DOCTYPE</w:t>
+      </w:r>
+      <w:proofErr w:type="gramEnd"/>
+      <w:r>
+        <w:rPr>
+          <w:rFonts w:ascii="Consolas" w:eastAsia="Times New Roman" w:hAnsi="Consolas" w:cs="Times New Roman"/>
+          <w:color w:val="D4D4D4"/>
+          <w:sz w:val="20"/>
+          <w:szCs w:val="20"/>
+          <w:lang w:val="en-US" w:eastAsia="ru-RU"/>
+        </w:rPr>
+        <w:t xml:space="preserve"> html</w:t>
+      </w:r>
+      <w:r>
+        <w:rPr>
+          <w:rFonts w:ascii="Consolas" w:eastAsia="Times New Roman" w:hAnsi="Consolas" w:cs="Times New Roman"/>
+          <w:color w:val="808080"/>
+          <w:sz w:val="20"/>
+          <w:szCs w:val="20"/>
+          <w:lang w:val="en-US" w:eastAsia="ru-RU"/>
+        </w:rPr>
+        <w:t>&gt;</w:t>
+      </w:r>
+    </w:p>
+    <w:p>
+      <w:pPr>
+        <w:shd w:val="clear" w:color="auto" w:fill="1E1E1E"/>
+        <w:spacing w:after="0" w:line="270" w:lineRule="atLeast"/>
+        <w:rPr>
+          <w:rFonts w:ascii="Consolas" w:eastAsia="Times New Roman" w:hAnsi="Consolas" w:cs="Times New Roman"/>
+          <w:color w:val="D4D4D4"/>
+          <w:sz w:val="20"/>
+          <w:szCs w:val="20"/>
+          <w:lang w:val="en-US" w:eastAsia="ru-RU"/>
+        </w:rPr>
+      </w:pPr>
+      <w:r>
+        <w:rPr>
+          <w:rFonts w:ascii="Consolas" w:eastAsia="Times New Roman" w:hAnsi="Consolas" w:cs="Times New Roman"/>
+          <w:color w:val="808080"/>
+          <w:sz w:val="20"/>
+          <w:szCs w:val="20"/>
+          <w:lang w:val="en-US" w:eastAsia="ru-RU"/>
+        </w:rPr>
+        <w:t>&lt;</w:t>
+      </w:r>
+      <w:r>
+        <w:rPr>
+          <w:rFonts w:ascii="Consolas" w:eastAsia="Times New Roman" w:hAnsi="Consolas" w:cs="Times New Roman"/>
+          <w:color w:val="569CD6"/>
+          <w:sz w:val="20"/>
+          <w:szCs w:val="20"/>
+          <w:lang w:val="en-US" w:eastAsia="ru-RU"/>
+        </w:rPr>
+        <w:t>html</w:t>
+      </w:r>
+      <w:r>
+        <w:rPr>
+          <w:rFonts w:ascii="Consolas" w:eastAsia="Times New Roman" w:hAnsi="Consolas" w:cs="Times New Roman"/>
+          <w:color w:val="D4D4D4"/>
+          <w:sz w:val="20"/>
+          <w:szCs w:val="20"/>
+          <w:lang w:val="en-US" w:eastAsia="ru-RU"/>
+        </w:rPr>
+        <w:t xml:space="preserve"> </w:t>
+      </w:r>
+      <w:proofErr w:type="spellStart"/>
+      <w:proofErr w:type="gramStart"/>
+      <w:r>
+        <w:rPr>
+          <w:rFonts w:ascii="Consolas" w:eastAsia="Times New Roman" w:hAnsi="Consolas" w:cs="Times New Roman"/>
+          <w:color w:val="9CDCFE"/>
+          <w:sz w:val="20"/>
+          <w:szCs w:val="20"/>
+          <w:lang w:val="en-US" w:eastAsia="ru-RU"/>
+        </w:rPr>
+        <w:t>lang</w:t>
+      </w:r>
+      <w:proofErr w:type="spellEnd"/>
+      <w:proofErr w:type="gramEnd"/>
+      <w:r>
+        <w:rPr>
+          <w:rFonts w:ascii="Consolas" w:eastAsia="Times New Roman" w:hAnsi="Consolas" w:cs="Times New Roman"/>
+          <w:color w:val="9CDCFE"/>
+          <w:sz w:val="20"/>
+          <w:szCs w:val="20"/>
+          <w:lang w:val="en-US" w:eastAsia="ru-RU"/>
+        </w:rPr>
+        <w:t>=</w:t>
+      </w:r>
+      <w:r>
+        <w:rPr>
+          <w:rFonts w:ascii="Consolas" w:eastAsia="Times New Roman" w:hAnsi="Consolas" w:cs="Times New Roman"/>
+          <w:color w:val="CE9178"/>
+          <w:sz w:val="20"/>
+          <w:szCs w:val="20"/>
+          <w:lang w:val="en-US" w:eastAsia="ru-RU"/>
+        </w:rPr>
+        <w:t>"</w:t>
+      </w:r>
+      <w:proofErr w:type="spellStart"/>
+      <w:r>
+        <w:rPr>
+          <w:rFonts w:ascii="Consolas" w:eastAsia="Times New Roman" w:hAnsi="Consolas" w:cs="Times New Roman"/>
+          <w:color w:val="CE9178"/>
+          <w:sz w:val="20"/>
+          <w:szCs w:val="20"/>
+          <w:lang w:val="en-US" w:eastAsia="ru-RU"/>
+        </w:rPr>
+        <w:t>en</w:t>
+      </w:r>
+      <w:proofErr w:type="spellEnd"/>
+      <w:r>
+        <w:rPr>
+          <w:rFonts w:ascii="Consolas" w:eastAsia="Times New Roman" w:hAnsi="Consolas" w:cs="Times New Roman"/>
+          <w:color w:val="CE9178"/>
+          <w:sz w:val="20"/>
+          <w:szCs w:val="20"/>
+          <w:lang w:val="en-US" w:eastAsia="ru-RU"/>
+        </w:rPr>
+        <w:t>"</w:t>
+      </w:r>
+      <w:r>
+        <w:rPr>
+          <w:rFonts w:ascii="Consolas" w:eastAsia="Times New Roman" w:hAnsi="Consolas" w:cs="Times New Roman"/>
+          <w:color w:val="808080"/>
+          <w:sz w:val="20"/>
+          <w:szCs w:val="20"/>
+          <w:lang w:val="en-US" w:eastAsia="ru-RU"/>
+        </w:rPr>
+        <w:t>&gt;</w:t>
+      </w:r>
+    </w:p>
+    <w:p>
+      <w:pPr>
+        <w:shd w:val="clear" w:color="auto" w:fill="1E1E1E"/>
+        <w:spacing w:after="0" w:line="270" w:lineRule="atLeast"/>
+        <w:rPr>
+          <w:rFonts w:ascii="Consolas" w:eastAsia="Times New Roman" w:hAnsi="Consolas" w:cs="Times New Roman"/>
+          <w:color w:val="D4D4D4"/>
+          <w:sz w:val="20"/>
+          <w:szCs w:val="20"/>
+          <w:lang w:val="en-US" w:eastAsia="ru-RU"/>
+        </w:rPr>
+      </w:pPr>
+    </w:p>
+    <w:p>
+      <w:pPr>
+        <w:shd w:val="clear" w:color="auto" w:fill="1E1E1E"/>
+        <w:spacing w:after="0" w:line="270" w:lineRule="atLeast"/>
+        <w:rPr>
+          <w:rFonts w:ascii="Consolas" w:eastAsia="Times New Roman" w:hAnsi="Consolas" w:cs="Times New Roman"/>
+          <w:color w:val="D4D4D4"/>
+          <w:sz w:val="20"/>
+          <w:szCs w:val="20"/>
+          <w:lang w:val="en-US" w:eastAsia="ru-RU"/>
+        </w:rPr>
+      </w:pPr>
+      <w:r>
+        <w:rPr>
+          <w:rFonts w:ascii="Consolas" w:eastAsia="Times New Roman" w:hAnsi="Consolas" w:cs="Times New Roman"/>
+          <w:color w:val="808080"/>
+          <w:sz w:val="20"/>
+          <w:szCs w:val="20"/>
+          <w:lang w:val="en-US" w:eastAsia="ru-RU"/>
+        </w:rPr>
+        <w:t>&lt;</w:t>
+      </w:r>
+      <w:proofErr w:type="gramStart"/>
+      <w:r>
+        <w:rPr>
+          <w:rFonts w:ascii="Consolas" w:eastAsia="Times New Roman" w:hAnsi="Consolas" w:cs="Times New Roman"/>
+          <w:color w:val="569CD6"/>
+          <w:sz w:val="20"/>
+          <w:szCs w:val="20"/>
+          <w:lang w:val="en-US" w:eastAsia="ru-RU"/>
+        </w:rPr>
+        <w:t>head</w:t>
+      </w:r>
+      <w:proofErr w:type="gramEnd"/>
+      <w:r>
+        <w:rPr>
+          <w:rFonts w:ascii="Consolas" w:eastAsia="Times New Roman" w:hAnsi="Consolas" w:cs="Times New Roman"/>
+          <w:color w:val="808080"/>
+          <w:sz w:val="20"/>
+          <w:szCs w:val="20"/>
+          <w:lang w:val="en-US" w:eastAsia="ru-RU"/>
+        </w:rPr>
+        <w:t>&gt;</w:t>
+      </w:r>
+    </w:p>
+    <w:p>
+      <w:pPr>
+        <w:shd w:val="clear" w:color="auto" w:fill="1E1E1E"/>
+        <w:spacing w:after="0" w:line="270" w:lineRule="atLeast"/>
+        <w:rPr>
+          <w:rFonts w:ascii="Consolas" w:eastAsia="Times New Roman" w:hAnsi="Consolas" w:cs="Times New Roman"/>
+          <w:color w:val="D4D4D4"/>
+          <w:sz w:val="20"/>
+          <w:szCs w:val="20"/>
+          <w:lang w:val="en-US" w:eastAsia="ru-RU"/>
+        </w:rPr>
+      </w:pPr>
+      <w:r>
+        <w:rPr>
+          <w:rFonts w:ascii="Consolas" w:eastAsia="Times New Roman" w:hAnsi="Consolas" w:cs="Times New Roman"/>
+          <w:color w:val="D4D4D4"/>
+          <w:sz w:val="20"/>
+          <w:szCs w:val="20"/>
+          <w:lang w:val="en-US" w:eastAsia="ru-RU"/>
+        </w:rPr>
+        <w:t xml:space="preserve">    </w:t>
+      </w:r>
+      <w:r>
+        <w:rPr>
+          <w:rFonts w:ascii="Consolas" w:eastAsia="Times New Roman" w:hAnsi="Consolas" w:cs="Times New Roman"/>
+          <w:color w:val="808080"/>
+          <w:sz w:val="20"/>
+          <w:szCs w:val="20"/>
+          <w:lang w:val="en-US" w:eastAsia="ru-RU"/>
+        </w:rPr>
+        <w:t>&lt;</w:t>
+      </w:r>
+      <w:proofErr w:type="gramStart"/>
+      <w:r>
+        <w:rPr>
+          <w:rFonts w:ascii="Consolas" w:eastAsia="Times New Roman" w:hAnsi="Consolas" w:cs="Times New Roman"/>
+          <w:color w:val="569CD6"/>
+          <w:sz w:val="20"/>
+          <w:szCs w:val="20"/>
+          <w:lang w:val="en-US" w:eastAsia="ru-RU"/>
+        </w:rPr>
+        <w:t>meta</w:t>
+      </w:r>
+      <w:proofErr w:type="gramEnd"/>
+      <w:r>
+        <w:rPr>
+          <w:rFonts w:ascii="Consolas" w:eastAsia="Times New Roman" w:hAnsi="Consolas" w:cs="Times New Roman"/>
+          <w:color w:val="D4D4D4"/>
+          <w:sz w:val="20"/>
+          <w:szCs w:val="20"/>
+          <w:lang w:val="en-US" w:eastAsia="ru-RU"/>
+        </w:rPr>
+        <w:t xml:space="preserve"> </w:t>
+      </w:r>
+      <w:r>
+        <w:rPr>
+          <w:rFonts w:ascii="Consolas" w:eastAsia="Times New Roman" w:hAnsi="Consolas" w:cs="Times New Roman"/>
+          <w:color w:val="9CDCFE"/>
+          <w:sz w:val="20"/>
+          <w:szCs w:val="20"/>
+          <w:lang w:val="en-US" w:eastAsia="ru-RU"/>
+        </w:rPr>
+        <w:t>charset=</w:t>
+      </w:r>
+      <w:r>
+        <w:rPr>
+          <w:rFonts w:ascii="Consolas" w:eastAsia="Times New Roman" w:hAnsi="Consolas" w:cs="Times New Roman"/>
+          <w:color w:val="CE9178"/>
+          <w:sz w:val="20"/>
+          <w:szCs w:val="20"/>
+          <w:lang w:val="en-US" w:eastAsia="ru-RU"/>
+        </w:rPr>
+        <w:t>"UTF-8"</w:t>
+      </w:r>
+      <w:r>
+        <w:rPr>
+          <w:rFonts w:ascii="Consolas" w:eastAsia="Times New Roman" w:hAnsi="Consolas" w:cs="Times New Roman"/>
+          <w:color w:val="808080"/>
+          <w:sz w:val="20"/>
+          <w:szCs w:val="20"/>
+          <w:lang w:val="en-US" w:eastAsia="ru-RU"/>
+        </w:rPr>
+        <w:t>&gt;</w:t>
+      </w:r>
+    </w:p>
+    <w:p>
+      <w:pPr>
+        <w:shd w:val="clear" w:color="auto" w:fill="1E1E1E"/>
+        <w:spacing w:after="0" w:line="270" w:lineRule="atLeast"/>
+        <w:rPr>
+          <w:rFonts w:ascii="Consolas" w:eastAsia="Times New Roman" w:hAnsi="Consolas" w:cs="Times New Roman"/>
+          <w:color w:val="D4D4D4"/>
+          <w:sz w:val="20"/>
+          <w:szCs w:val="20"/>
+          <w:lang w:val="en-US" w:eastAsia="ru-RU"/>
+        </w:rPr>
+      </w:pPr>
+      <w:r>
+        <w:rPr>
+          <w:rFonts w:ascii="Consolas" w:eastAsia="Times New Roman" w:hAnsi="Consolas" w:cs="Times New Roman"/>
+          <w:color w:val="D4D4D4"/>
+          <w:sz w:val="20"/>
+          <w:szCs w:val="20"/>
+          <w:lang w:val="en-US" w:eastAsia="ru-RU"/>
+        </w:rPr>
+        <w:t xml:space="preserve">    </w:t>
+      </w:r>
+      <w:r>
+        <w:rPr>
+          <w:rFonts w:ascii="Consolas" w:eastAsia="Times New Roman" w:hAnsi="Consolas" w:cs="Times New Roman"/>
+          <w:color w:val="808080"/>
+          <w:sz w:val="20"/>
+          <w:szCs w:val="20"/>
+          <w:lang w:val="en-US" w:eastAsia="ru-RU"/>
+        </w:rPr>
+        <w:t>&lt;</w:t>
+      </w:r>
+      <w:proofErr w:type="gramStart"/>
+      <w:r>
+        <w:rPr>
+          <w:rFonts w:ascii="Consolas" w:eastAsia="Times New Roman" w:hAnsi="Consolas" w:cs="Times New Roman"/>
+          <w:color w:val="569CD6"/>
+          <w:sz w:val="20"/>
+          <w:szCs w:val="20"/>
+          <w:lang w:val="en-US" w:eastAsia="ru-RU"/>
+        </w:rPr>
+        <w:t>meta</w:t>
+      </w:r>
+      <w:proofErr w:type="gramEnd"/>
+      <w:r>
+        <w:rPr>
+          <w:rFonts w:ascii="Consolas" w:eastAsia="Times New Roman" w:hAnsi="Consolas" w:cs="Times New Roman"/>
+          <w:color w:val="D4D4D4"/>
+          <w:sz w:val="20"/>
+          <w:szCs w:val="20"/>
+          <w:lang w:val="en-US" w:eastAsia="ru-RU"/>
+        </w:rPr>
+        <w:t xml:space="preserve"> </w:t>
+      </w:r>
+      <w:r>
+        <w:rPr>
+          <w:rFonts w:ascii="Consolas" w:eastAsia="Times New Roman" w:hAnsi="Consolas" w:cs="Times New Roman"/>
+          <w:color w:val="9CDCFE"/>
+          <w:sz w:val="20"/>
+          <w:szCs w:val="20"/>
+          <w:lang w:val="en-US" w:eastAsia="ru-RU"/>
+        </w:rPr>
+        <w:t>http-</w:t>
+      </w:r>
+      <w:proofErr w:type="spellStart"/>
+      <w:r>
+        <w:rPr>
+          <w:rFonts w:ascii="Consolas" w:eastAsia="Times New Roman" w:hAnsi="Consolas" w:cs="Times New Roman"/>
+          <w:color w:val="9CDCFE"/>
+          <w:sz w:val="20"/>
+          <w:szCs w:val="20"/>
+          <w:lang w:val="en-US" w:eastAsia="ru-RU"/>
+        </w:rPr>
+        <w:t>equiv</w:t>
+      </w:r>
+      <w:proofErr w:type="spellEnd"/>
+      <w:r>
+        <w:rPr>
+          <w:rFonts w:ascii="Consolas" w:eastAsia="Times New Roman" w:hAnsi="Consolas" w:cs="Times New Roman"/>
+          <w:color w:val="9CDCFE"/>
+          <w:sz w:val="20"/>
+          <w:szCs w:val="20"/>
+          <w:lang w:val="en-US" w:eastAsia="ru-RU"/>
+        </w:rPr>
+        <w:t>=</w:t>
+      </w:r>
+      <w:r>
+        <w:rPr>
+          <w:rFonts w:ascii="Consolas" w:eastAsia="Times New Roman" w:hAnsi="Consolas" w:cs="Times New Roman"/>
+          <w:color w:val="CE9178"/>
+          <w:sz w:val="20"/>
+          <w:szCs w:val="20"/>
+          <w:lang w:val="en-US" w:eastAsia="ru-RU"/>
+        </w:rPr>
+        <w:t>"X-UA-Compatible"</w:t>
+      </w:r>
+      <w:r>
+        <w:rPr>
+          <w:rFonts w:ascii="Consolas" w:eastAsia="Times New Roman" w:hAnsi="Consolas" w:cs="Times New Roman"/>
+          <w:color w:val="D4D4D4"/>
+          <w:sz w:val="20"/>
+          <w:szCs w:val="20"/>
+          <w:lang w:val="en-US" w:eastAsia="ru-RU"/>
+        </w:rPr>
+        <w:t xml:space="preserve"> </w:t>
+      </w:r>
+      <w:r>
+        <w:rPr>
+          <w:rFonts w:ascii="Consolas" w:eastAsia="Times New Roman" w:hAnsi="Consolas" w:cs="Times New Roman"/>
+          <w:color w:val="9CDCFE"/>
+          <w:sz w:val="20"/>
+          <w:szCs w:val="20"/>
+          <w:lang w:val="en-US" w:eastAsia="ru-RU"/>
+        </w:rPr>
+        <w:t>content=</w:t>
+      </w:r>
+      <w:r>
+        <w:rPr>
+          <w:rFonts w:ascii="Consolas" w:eastAsia="Times New Roman" w:hAnsi="Consolas" w:cs="Times New Roman"/>
+          <w:color w:val="CE9178"/>
+          <w:sz w:val="20"/>
+          <w:szCs w:val="20"/>
+          <w:lang w:val="en-US" w:eastAsia="ru-RU"/>
+        </w:rPr>
+        <w:t>"IE=edge"</w:t>
+      </w:r>
+      <w:r>
+        <w:rPr>
+          <w:rFonts w:ascii="Consolas" w:eastAsia="Times New Roman" w:hAnsi="Consolas" w:cs="Times New Roman"/>
+          <w:color w:val="808080"/>
+          <w:sz w:val="20"/>
+          <w:szCs w:val="20"/>
+          <w:lang w:val="en-US" w:eastAsia="ru-RU"/>
+        </w:rPr>
+        <w:t>&gt;</w:t>
+      </w:r>
+    </w:p>
+    <w:p>
+      <w:pPr>
+        <w:shd w:val="clear" w:color="auto" w:fill="1E1E1E"/>
+        <w:spacing w:after="0" w:line="270" w:lineRule="atLeast"/>
+        <w:rPr>
+          <w:rFonts w:ascii="Consolas" w:eastAsia="Times New Roman" w:hAnsi="Consolas" w:cs="Times New Roman"/>
+          <w:color w:val="D4D4D4"/>
+          <w:sz w:val="20"/>
+          <w:szCs w:val="20"/>
+          <w:lang w:val="en-US" w:eastAsia="ru-RU"/>
+        </w:rPr>
+      </w:pPr>
+      <w:r>
+        <w:rPr>
+          <w:rFonts w:ascii="Consolas" w:eastAsia="Times New Roman" w:hAnsi="Consolas" w:cs="Times New Roman"/>
+          <w:color w:val="D4D4D4"/>
+          <w:sz w:val="20"/>
+          <w:szCs w:val="20"/>
+          <w:lang w:val="en-US" w:eastAsia="ru-RU"/>
+        </w:rPr>
+        <w:t xml:space="preserve">    </w:t>
+      </w:r>
+      <w:r>
+        <w:rPr>
+          <w:rFonts w:ascii="Consolas" w:eastAsia="Times New Roman" w:hAnsi="Consolas" w:cs="Times New Roman"/>
+          <w:color w:val="808080"/>
+          <w:sz w:val="20"/>
+          <w:szCs w:val="20"/>
+          <w:lang w:val="en-US" w:eastAsia="ru-RU"/>
+        </w:rPr>
+        <w:t>&lt;</w:t>
+      </w:r>
+      <w:proofErr w:type="gramStart"/>
+      <w:r>
+        <w:rPr>
+          <w:rFonts w:ascii="Consolas" w:eastAsia="Times New Roman" w:hAnsi="Consolas" w:cs="Times New Roman"/>
+          <w:color w:val="569CD6"/>
+          <w:sz w:val="20"/>
+          <w:szCs w:val="20"/>
+          <w:lang w:val="en-US" w:eastAsia="ru-RU"/>
+        </w:rPr>
+        <w:t>meta</w:t>
+      </w:r>
+      <w:proofErr w:type="gramEnd"/>
+      <w:r>
+        <w:rPr>
+          <w:rFonts w:ascii="Consolas" w:eastAsia="Times New Roman" w:hAnsi="Consolas" w:cs="Times New Roman"/>
+          <w:color w:val="D4D4D4"/>
+          <w:sz w:val="20"/>
+          <w:szCs w:val="20"/>
+          <w:lang w:val="en-US" w:eastAsia="ru-RU"/>
+        </w:rPr>
+        <w:t xml:space="preserve"> </w:t>
+      </w:r>
+      <w:r>
+        <w:rPr>
+          <w:rFonts w:ascii="Consolas" w:eastAsia="Times New Roman" w:hAnsi="Consolas" w:cs="Times New Roman"/>
+          <w:color w:val="9CDCFE"/>
+          <w:sz w:val="20"/>
+          <w:szCs w:val="20"/>
+          <w:lang w:val="en-US" w:eastAsia="ru-RU"/>
+        </w:rPr>
+        <w:t>name=</w:t>
+      </w:r>
+      <w:r>
+        <w:rPr>
+          <w:rFonts w:ascii="Consolas" w:eastAsia="Times New Roman" w:hAnsi="Consolas" w:cs="Times New Roman"/>
+          <w:color w:val="CE9178"/>
+          <w:sz w:val="20"/>
+          <w:szCs w:val="20"/>
+          <w:lang w:val="en-US" w:eastAsia="ru-RU"/>
+        </w:rPr>
+        <w:t>"viewport"</w:t>
+      </w:r>
+      <w:r>
+        <w:rPr>
+          <w:rFonts w:ascii="Consolas" w:eastAsia="Times New Roman" w:hAnsi="Consolas" w:cs="Times New Roman"/>
+          <w:color w:val="D4D4D4"/>
+          <w:sz w:val="20"/>
+          <w:szCs w:val="20"/>
+          <w:lang w:val="en-US" w:eastAsia="ru-RU"/>
+        </w:rPr>
+        <w:t xml:space="preserve"> </w:t>
+      </w:r>
+      <w:r>
+        <w:rPr>
+          <w:rFonts w:ascii="Consolas" w:eastAsia="Times New Roman" w:hAnsi="Consolas" w:cs="Times New Roman"/>
+          <w:color w:val="9CDCFE"/>
+          <w:sz w:val="20"/>
+          <w:szCs w:val="20"/>
+          <w:lang w:val="en-US" w:eastAsia="ru-RU"/>
+        </w:rPr>
+        <w:t>content=</w:t>
+      </w:r>
+      <w:r>
+        <w:rPr>
+          <w:rFonts w:ascii="Consolas" w:eastAsia="Times New Roman" w:hAnsi="Consolas" w:cs="Times New Roman"/>
+          <w:color w:val="CE9178"/>
+          <w:sz w:val="20"/>
+          <w:szCs w:val="20"/>
+          <w:lang w:val="en-US" w:eastAsia="ru-RU"/>
+        </w:rPr>
+        <w:t>"width=device-width, initial-scale=1.0"</w:t>
+      </w:r>
+      <w:r>
+        <w:rPr>
+          <w:rFonts w:ascii="Consolas" w:eastAsia="Times New Roman" w:hAnsi="Consolas" w:cs="Times New Roman"/>
+          <w:color w:val="808080"/>
+          <w:sz w:val="20"/>
+          <w:szCs w:val="20"/>
+          <w:lang w:val="en-US" w:eastAsia="ru-RU"/>
+        </w:rPr>
+        <w:t>&gt;</w:t>
+      </w:r>
+    </w:p>
+    <w:p>
+      <w:pPr>
+        <w:shd w:val="clear" w:color="auto" w:fill="1E1E1E"/>
+        <w:spacing w:after="0" w:line="270" w:lineRule="atLeast"/>
+        <w:rPr>
+          <w:rFonts w:ascii="Consolas" w:eastAsia="Times New Roman" w:hAnsi="Consolas" w:cs="Times New Roman"/>
+          <w:color w:val="D4D4D4"/>
+          <w:sz w:val="20"/>
+          <w:szCs w:val="20"/>
+          <w:lang w:val="en-US" w:eastAsia="ru-RU"/>
+        </w:rPr>
+      </w:pPr>
+      <w:r>
+        <w:rPr>
+          <w:rFonts w:ascii="Consolas" w:eastAsia="Times New Roman" w:hAnsi="Consolas" w:cs="Times New Roman"/>
+          <w:color w:val="D4D4D4"/>
+          <w:sz w:val="20"/>
+          <w:szCs w:val="20"/>
+          <w:lang w:val="en-US" w:eastAsia="ru-RU"/>
+        </w:rPr>
+        <w:t xml:space="preserve">    </w:t>
+      </w:r>
+      <w:r>
+        <w:rPr>
+          <w:rFonts w:ascii="Consolas" w:eastAsia="Times New Roman" w:hAnsi="Consolas" w:cs="Times New Roman"/>
+          <w:color w:val="808080"/>
+          <w:sz w:val="20"/>
+          <w:szCs w:val="20"/>
+          <w:lang w:val="en-US" w:eastAsia="ru-RU"/>
+        </w:rPr>
+        <w:t>&lt;</w:t>
+      </w:r>
+      <w:r>
+        <w:rPr>
+          <w:rFonts w:ascii="Consolas" w:eastAsia="Times New Roman" w:hAnsi="Consolas" w:cs="Times New Roman"/>
+          <w:color w:val="569CD6"/>
+          <w:sz w:val="20"/>
+          <w:szCs w:val="20"/>
+          <w:lang w:val="en-US" w:eastAsia="ru-RU"/>
+        </w:rPr>
+        <w:t>link</w:t>
+      </w:r>
+      <w:r>
+        <w:rPr>
+          <w:rFonts w:ascii="Consolas" w:eastAsia="Times New Roman" w:hAnsi="Consolas" w:cs="Times New Roman"/>
+          <w:color w:val="D4D4D4"/>
+          <w:sz w:val="20"/>
+          <w:szCs w:val="20"/>
+          <w:lang w:val="en-US" w:eastAsia="ru-RU"/>
+        </w:rPr>
+        <w:t xml:space="preserve"> </w:t>
+      </w:r>
+      <w:proofErr w:type="spellStart"/>
+      <w:r>
+        <w:rPr>
+          <w:rFonts w:ascii="Consolas" w:eastAsia="Times New Roman" w:hAnsi="Consolas" w:cs="Times New Roman"/>
+          <w:color w:val="9CDCFE"/>
+          <w:sz w:val="20"/>
+          <w:szCs w:val="20"/>
+          <w:lang w:val="en-US" w:eastAsia="ru-RU"/>
+        </w:rPr>
+        <w:t>rel</w:t>
+      </w:r>
+      <w:proofErr w:type="spellEnd"/>
+      <w:r>
+        <w:rPr>
+          <w:rFonts w:ascii="Consolas" w:eastAsia="Times New Roman" w:hAnsi="Consolas" w:cs="Times New Roman"/>
+          <w:color w:val="9CDCFE"/>
+          <w:sz w:val="20"/>
+          <w:szCs w:val="20"/>
+          <w:lang w:val="en-US" w:eastAsia="ru-RU"/>
+        </w:rPr>
+        <w:t>=</w:t>
+      </w:r>
+      <w:r>
+        <w:rPr>
+          <w:rFonts w:ascii="Consolas" w:eastAsia="Times New Roman" w:hAnsi="Consolas" w:cs="Times New Roman"/>
+          <w:color w:val="CE9178"/>
+          <w:sz w:val="20"/>
+          <w:szCs w:val="20"/>
+          <w:lang w:val="en-US" w:eastAsia="ru-RU"/>
+        </w:rPr>
+        <w:t>"stylesheet"</w:t>
+      </w:r>
+      <w:r>
+        <w:rPr>
+          <w:rFonts w:ascii="Consolas" w:eastAsia="Times New Roman" w:hAnsi="Consolas" w:cs="Times New Roman"/>
+          <w:color w:val="D4D4D4"/>
+          <w:sz w:val="20"/>
+          <w:szCs w:val="20"/>
+          <w:lang w:val="en-US" w:eastAsia="ru-RU"/>
+        </w:rPr>
+        <w:t xml:space="preserve"> </w:t>
+      </w:r>
+      <w:proofErr w:type="spellStart"/>
+      <w:r>
+        <w:rPr>
+          <w:rFonts w:ascii="Consolas" w:eastAsia="Times New Roman" w:hAnsi="Consolas" w:cs="Times New Roman"/>
+          <w:color w:val="9CDCFE"/>
+          <w:sz w:val="20"/>
+          <w:szCs w:val="20"/>
+          <w:lang w:val="en-US" w:eastAsia="ru-RU"/>
+        </w:rPr>
+        <w:t>href</w:t>
+      </w:r>
+      <w:proofErr w:type="spellEnd"/>
+      <w:r>
+        <w:rPr>
+          <w:rFonts w:ascii="Consolas" w:eastAsia="Times New Roman" w:hAnsi="Consolas" w:cs="Times New Roman"/>
+          <w:color w:val="9CDCFE"/>
+          <w:sz w:val="20"/>
+          <w:szCs w:val="20"/>
+          <w:lang w:val="en-US" w:eastAsia="ru-RU"/>
+        </w:rPr>
+        <w:t>=</w:t>
+      </w:r>
+      <w:r>
+        <w:rPr>
+          <w:rFonts w:ascii="Consolas" w:eastAsia="Times New Roman" w:hAnsi="Consolas" w:cs="Times New Roman"/>
+          <w:color w:val="CE9178"/>
+          <w:sz w:val="20"/>
+          <w:szCs w:val="20"/>
+          <w:lang w:val="en-US" w:eastAsia="ru-RU"/>
+        </w:rPr>
+        <w:t>"css/styles.css"</w:t>
+      </w:r>
+      <w:r>
+        <w:rPr>
+          <w:rFonts w:ascii="Consolas" w:eastAsia="Times New Roman" w:hAnsi="Consolas" w:cs="Times New Roman"/>
+          <w:color w:val="808080"/>
+          <w:sz w:val="20"/>
+          <w:szCs w:val="20"/>
+          <w:lang w:val="en-US" w:eastAsia="ru-RU"/>
+        </w:rPr>
+        <w:t xml:space="preserve"> /&gt;</w:t>
+      </w:r>
+    </w:p>
+    <w:p>
+      <w:pPr>
+        <w:shd w:val="clear" w:color="auto" w:fill="1E1E1E"/>
+        <w:spacing w:after="0" w:line="270" w:lineRule="atLeast"/>
+        <w:rPr>
+          <w:rFonts w:ascii="Consolas" w:eastAsia="Times New Roman" w:hAnsi="Consolas" w:cs="Times New Roman"/>
+          <w:color w:val="D4D4D4"/>
+          <w:sz w:val="20"/>
+          <w:szCs w:val="20"/>
+          <w:lang w:val="en-US" w:eastAsia="ru-RU"/>
+        </w:rPr>
+      </w:pPr>
+      <w:r>
+        <w:rPr>
+          <w:rFonts w:ascii="Consolas" w:eastAsia="Times New Roman" w:hAnsi="Consolas" w:cs="Times New Roman"/>
+          <w:color w:val="D4D4D4"/>
+          <w:sz w:val="20"/>
+          <w:szCs w:val="20"/>
+          <w:lang w:val="en-US" w:eastAsia="ru-RU"/>
+        </w:rPr>
+        <w:t xml:space="preserve">    </w:t>
+      </w:r>
+      <w:r>
+        <w:rPr>
+          <w:rFonts w:ascii="Consolas" w:eastAsia="Times New Roman" w:hAnsi="Consolas" w:cs="Times New Roman"/>
+          <w:color w:val="808080"/>
+          <w:sz w:val="20"/>
+          <w:szCs w:val="20"/>
+          <w:lang w:val="en-US" w:eastAsia="ru-RU"/>
+        </w:rPr>
+        <w:t>&lt;</w:t>
+      </w:r>
+      <w:proofErr w:type="gramStart"/>
+      <w:r>
+        <w:rPr>
+          <w:rFonts w:ascii="Consolas" w:eastAsia="Times New Roman" w:hAnsi="Consolas" w:cs="Times New Roman"/>
+          <w:color w:val="569CD6"/>
+          <w:sz w:val="20"/>
+          <w:szCs w:val="20"/>
+          <w:lang w:val="en-US" w:eastAsia="ru-RU"/>
+        </w:rPr>
+        <w:t>title</w:t>
+      </w:r>
+      <w:proofErr w:type="gramEnd"/>
+      <w:r>
+        <w:rPr>
+          <w:rFonts w:ascii="Consolas" w:eastAsia="Times New Roman" w:hAnsi="Consolas" w:cs="Times New Roman"/>
+          <w:color w:val="808080"/>
+          <w:sz w:val="20"/>
+          <w:szCs w:val="20"/>
+          <w:lang w:val="en-US" w:eastAsia="ru-RU"/>
+        </w:rPr>
+        <w:t>&gt;</w:t>
+      </w:r>
+      <w:r>
+        <w:rPr>
+          <w:rFonts w:ascii="Consolas" w:eastAsia="Times New Roman" w:hAnsi="Consolas" w:cs="Times New Roman"/>
+          <w:color w:val="DCDCAA"/>
+          <w:sz w:val="20"/>
+          <w:szCs w:val="20"/>
+          <w:lang w:val="en-US" w:eastAsia="ru-RU"/>
+        </w:rPr>
+        <w:t>{{</w:t>
+      </w:r>
+      <w:r>
+        <w:rPr>
+          <w:rFonts w:ascii="Consolas" w:eastAsia="Times New Roman" w:hAnsi="Consolas" w:cs="Times New Roman"/>
+          <w:color w:val="9CDCFE"/>
+          <w:sz w:val="20"/>
+          <w:szCs w:val="20"/>
+          <w:lang w:val="en-US" w:eastAsia="ru-RU"/>
+        </w:rPr>
+        <w:t>title</w:t>
+      </w:r>
+      <w:r>
+        <w:rPr>
+          <w:rFonts w:ascii="Consolas" w:eastAsia="Times New Roman" w:hAnsi="Consolas" w:cs="Times New Roman"/>
+          <w:color w:val="DCDCAA"/>
+          <w:sz w:val="20"/>
+          <w:szCs w:val="20"/>
+          <w:lang w:val="en-US" w:eastAsia="ru-RU"/>
+        </w:rPr>
+        <w:t>}}</w:t>
+      </w:r>
+      <w:r>
+        <w:rPr>
+          <w:rFonts w:ascii="Consolas" w:eastAsia="Times New Roman" w:hAnsi="Consolas" w:cs="Times New Roman"/>
+          <w:color w:val="808080"/>
+          <w:sz w:val="20"/>
+          <w:szCs w:val="20"/>
+          <w:lang w:val="en-US" w:eastAsia="ru-RU"/>
+        </w:rPr>
+        <w:t>&lt;/</w:t>
+      </w:r>
+      <w:r>
+        <w:rPr>
+          <w:rFonts w:ascii="Consolas" w:eastAsia="Times New Roman" w:hAnsi="Consolas" w:cs="Times New Roman"/>
+          <w:color w:val="569CD6"/>
+          <w:sz w:val="20"/>
+          <w:szCs w:val="20"/>
+          <w:lang w:val="en-US" w:eastAsia="ru-RU"/>
+        </w:rPr>
+        <w:t>title</w:t>
+      </w:r>
+      <w:r>
+        <w:rPr>
+          <w:rFonts w:ascii="Consolas" w:eastAsia="Times New Roman" w:hAnsi="Consolas" w:cs="Times New Roman"/>
+          <w:color w:val="808080"/>
+          <w:sz w:val="20"/>
+          <w:szCs w:val="20"/>
+          <w:lang w:val="en-US" w:eastAsia="ru-RU"/>
+        </w:rPr>
+        <w:t>&gt;</w:t>
+      </w:r>
+    </w:p>
+    <w:p>
+      <w:pPr>
+        <w:shd w:val="clear" w:color="auto" w:fill="1E1E1E"/>
+        <w:spacing w:after="0" w:line="270" w:lineRule="atLeast"/>
+        <w:rPr>
+          <w:rFonts w:ascii="Consolas" w:eastAsia="Times New Roman" w:hAnsi="Consolas" w:cs="Times New Roman"/>
+          <w:color w:val="D4D4D4"/>
+          <w:sz w:val="20"/>
+          <w:szCs w:val="20"/>
+          <w:lang w:val="en-US" w:eastAsia="ru-RU"/>
+        </w:rPr>
+      </w:pPr>
+      <w:r>
+        <w:rPr>
+          <w:rFonts w:ascii="Consolas" w:eastAsia="Times New Roman" w:hAnsi="Consolas" w:cs="Times New Roman"/>
+          <w:color w:val="808080"/>
+          <w:sz w:val="20"/>
+          <w:szCs w:val="20"/>
+          <w:lang w:val="en-US" w:eastAsia="ru-RU"/>
+        </w:rPr>
+        <w:t>&lt;/</w:t>
+      </w:r>
+      <w:r>
+        <w:rPr>
+          <w:rFonts w:ascii="Consolas" w:eastAsia="Times New Roman" w:hAnsi="Consolas" w:cs="Times New Roman"/>
+          <w:color w:val="569CD6"/>
+          <w:sz w:val="20"/>
+          <w:szCs w:val="20"/>
+          <w:lang w:val="en-US" w:eastAsia="ru-RU"/>
+        </w:rPr>
+        <w:t>head</w:t>
+      </w:r>
+      <w:r>
+        <w:rPr>
+          <w:rFonts w:ascii="Consolas" w:eastAsia="Times New Roman" w:hAnsi="Consolas" w:cs="Times New Roman"/>
+          <w:color w:val="808080"/>
+          <w:sz w:val="20"/>
+          <w:szCs w:val="20"/>
+          <w:lang w:val="en-US" w:eastAsia="ru-RU"/>
+        </w:rPr>
+        <w:t>&gt;</w:t>
+      </w:r>
+    </w:p>
+    <w:p>
+      <w:pPr>
+        <w:shd w:val="clear" w:color="auto" w:fill="1E1E1E"/>
+        <w:spacing w:after="0" w:line="270" w:lineRule="atLeast"/>
+        <w:rPr>
+          <w:rFonts w:ascii="Consolas" w:eastAsia="Times New Roman" w:hAnsi="Consolas" w:cs="Times New Roman"/>
+          <w:color w:val="D4D4D4"/>
+          <w:sz w:val="20"/>
+          <w:szCs w:val="20"/>
+          <w:lang w:val="en-US" w:eastAsia="ru-RU"/>
+        </w:rPr>
+      </w:pPr>
+    </w:p>
+    <w:p>
+      <w:pPr>
+        <w:shd w:val="clear" w:color="auto" w:fill="1E1E1E"/>
+        <w:spacing w:after="0" w:line="270" w:lineRule="atLeast"/>
+        <w:rPr>
+          <w:rFonts w:ascii="Consolas" w:eastAsia="Times New Roman" w:hAnsi="Consolas" w:cs="Times New Roman"/>
+          <w:color w:val="D4D4D4"/>
+          <w:sz w:val="20"/>
+          <w:szCs w:val="20"/>
+          <w:lang w:val="en-US" w:eastAsia="ru-RU"/>
+        </w:rPr>
+      </w:pPr>
+      <w:r>
+        <w:rPr>
+          <w:rFonts w:ascii="Consolas" w:eastAsia="Times New Roman" w:hAnsi="Consolas" w:cs="Times New Roman"/>
+          <w:color w:val="808080"/>
+          <w:sz w:val="20"/>
+          <w:szCs w:val="20"/>
+          <w:lang w:val="en-US" w:eastAsia="ru-RU"/>
+        </w:rPr>
+        <w:t>&lt;</w:t>
+      </w:r>
+      <w:proofErr w:type="gramStart"/>
+      <w:r>
+        <w:rPr>
+          <w:rFonts w:ascii="Consolas" w:eastAsia="Times New Roman" w:hAnsi="Consolas" w:cs="Times New Roman"/>
+          <w:color w:val="569CD6"/>
+          <w:sz w:val="20"/>
+          <w:szCs w:val="20"/>
+          <w:lang w:val="en-US" w:eastAsia="ru-RU"/>
+        </w:rPr>
+        <w:t>body</w:t>
+      </w:r>
+      <w:proofErr w:type="gramEnd"/>
+      <w:r>
+        <w:rPr>
+          <w:rFonts w:ascii="Consolas" w:eastAsia="Times New Roman" w:hAnsi="Consolas" w:cs="Times New Roman"/>
+          <w:color w:val="808080"/>
+          <w:sz w:val="20"/>
+          <w:szCs w:val="20"/>
+          <w:lang w:val="en-US" w:eastAsia="ru-RU"/>
+        </w:rPr>
+        <w:t>&gt;</w:t>
+      </w:r>
+    </w:p>
+    <w:p>
+      <w:pPr>
+        <w:shd w:val="clear" w:color="auto" w:fill="1E1E1E"/>
+        <w:spacing w:after="0" w:line="270" w:lineRule="atLeast"/>
+        <w:rPr>
+          <w:rFonts w:ascii="Consolas" w:eastAsia="Times New Roman" w:hAnsi="Consolas" w:cs="Times New Roman"/>
+          <w:color w:val="D4D4D4"/>
+          <w:sz w:val="20"/>
+          <w:szCs w:val="20"/>
+          <w:lang w:val="en-US" w:eastAsia="ru-RU"/>
+        </w:rPr>
+      </w:pPr>
+      <w:r>
+        <w:rPr>
+          <w:rFonts w:ascii="Consolas" w:eastAsia="Times New Roman" w:hAnsi="Consolas" w:cs="Times New Roman"/>
+          <w:color w:val="D4D4D4"/>
+          <w:sz w:val="20"/>
+          <w:szCs w:val="20"/>
+          <w:lang w:val="en-US" w:eastAsia="ru-RU"/>
+        </w:rPr>
+        <w:t xml:space="preserve">    </w:t>
+      </w:r>
+      <w:r>
+        <w:rPr>
+          <w:rFonts w:ascii="Consolas" w:eastAsia="Times New Roman" w:hAnsi="Consolas" w:cs="Times New Roman"/>
+          <w:color w:val="808080"/>
+          <w:sz w:val="20"/>
+          <w:szCs w:val="20"/>
+          <w:lang w:val="en-US" w:eastAsia="ru-RU"/>
+        </w:rPr>
+        <w:t>&lt;</w:t>
+      </w:r>
+      <w:r>
+        <w:rPr>
+          <w:rFonts w:ascii="Consolas" w:eastAsia="Times New Roman" w:hAnsi="Consolas" w:cs="Times New Roman"/>
+          <w:color w:val="569CD6"/>
+          <w:sz w:val="20"/>
+          <w:szCs w:val="20"/>
+          <w:lang w:val="en-US" w:eastAsia="ru-RU"/>
+        </w:rPr>
+        <w:t>h1</w:t>
+      </w:r>
+      <w:proofErr w:type="gramStart"/>
+      <w:r>
+        <w:rPr>
+          <w:rFonts w:ascii="Consolas" w:eastAsia="Times New Roman" w:hAnsi="Consolas" w:cs="Times New Roman"/>
+          <w:color w:val="808080"/>
+          <w:sz w:val="20"/>
+          <w:szCs w:val="20"/>
+          <w:lang w:val="en-US" w:eastAsia="ru-RU"/>
+        </w:rPr>
+        <w:t>&gt;</w:t>
+      </w:r>
+      <w:r>
+        <w:rPr>
+          <w:rFonts w:ascii="Consolas" w:eastAsia="Times New Roman" w:hAnsi="Consolas" w:cs="Times New Roman"/>
+          <w:color w:val="DCDCAA"/>
+          <w:sz w:val="20"/>
+          <w:szCs w:val="20"/>
+          <w:lang w:val="en-US" w:eastAsia="ru-RU"/>
+        </w:rPr>
+        <w:t>{</w:t>
+      </w:r>
+      <w:proofErr w:type="gramEnd"/>
+      <w:r>
+        <w:rPr>
+          <w:rFonts w:ascii="Consolas" w:eastAsia="Times New Roman" w:hAnsi="Consolas" w:cs="Times New Roman"/>
+          <w:color w:val="DCDCAA"/>
+          <w:sz w:val="20"/>
+          <w:szCs w:val="20"/>
+          <w:lang w:val="en-US" w:eastAsia="ru-RU"/>
+        </w:rPr>
+        <w:t>{</w:t>
+      </w:r>
+      <w:r>
+        <w:rPr>
+          <w:rFonts w:ascii="Consolas" w:eastAsia="Times New Roman" w:hAnsi="Consolas" w:cs="Times New Roman"/>
+          <w:color w:val="9CDCFE"/>
+          <w:sz w:val="20"/>
+          <w:szCs w:val="20"/>
+          <w:lang w:val="en-US" w:eastAsia="ru-RU"/>
+        </w:rPr>
+        <w:t>caption</w:t>
+      </w:r>
+      <w:r>
+        <w:rPr>
+          <w:rFonts w:ascii="Consolas" w:eastAsia="Times New Roman" w:hAnsi="Consolas" w:cs="Times New Roman"/>
+          <w:color w:val="DCDCAA"/>
+          <w:sz w:val="20"/>
+          <w:szCs w:val="20"/>
+          <w:lang w:val="en-US" w:eastAsia="ru-RU"/>
+        </w:rPr>
+        <w:t>}}</w:t>
+      </w:r>
+      <w:r>
+        <w:rPr>
+          <w:rFonts w:ascii="Consolas" w:eastAsia="Times New Roman" w:hAnsi="Consolas" w:cs="Times New Roman"/>
+          <w:color w:val="808080"/>
+          <w:sz w:val="20"/>
+          <w:szCs w:val="20"/>
+          <w:lang w:val="en-US" w:eastAsia="ru-RU"/>
+        </w:rPr>
+        <w:t>&lt;/</w:t>
+      </w:r>
+      <w:r>
+        <w:rPr>
+          <w:rFonts w:ascii="Consolas" w:eastAsia="Times New Roman" w:hAnsi="Consolas" w:cs="Times New Roman"/>
+          <w:color w:val="569CD6"/>
+          <w:sz w:val="20"/>
+          <w:szCs w:val="20"/>
+          <w:lang w:val="en-US" w:eastAsia="ru-RU"/>
+        </w:rPr>
+        <w:t>h1</w:t>
+      </w:r>
+      <w:r>
+        <w:rPr>
+          <w:rFonts w:ascii="Consolas" w:eastAsia="Times New Roman" w:hAnsi="Consolas" w:cs="Times New Roman"/>
+          <w:color w:val="808080"/>
+          <w:sz w:val="20"/>
+          <w:szCs w:val="20"/>
+          <w:lang w:val="en-US" w:eastAsia="ru-RU"/>
+        </w:rPr>
+        <w:t>&gt;</w:t>
+      </w:r>
+    </w:p>
+    <w:p>
+      <w:pPr>
+        <w:shd w:val="clear" w:color="auto" w:fill="1E1E1E"/>
+        <w:spacing w:after="0" w:line="270" w:lineRule="atLeast"/>
+        <w:rPr>
+          <w:rFonts w:ascii="Consolas" w:eastAsia="Times New Roman" w:hAnsi="Consolas" w:cs="Times New Roman"/>
+          <w:color w:val="D4D4D4"/>
+          <w:sz w:val="20"/>
+          <w:szCs w:val="20"/>
+          <w:lang w:val="en-US" w:eastAsia="ru-RU"/>
+        </w:rPr>
+      </w:pPr>
+      <w:r>
+        <w:rPr>
+          <w:rFonts w:ascii="Consolas" w:eastAsia="Times New Roman" w:hAnsi="Consolas" w:cs="Times New Roman"/>
+          <w:color w:val="D4D4D4"/>
+          <w:sz w:val="20"/>
+          <w:szCs w:val="20"/>
+          <w:lang w:val="en-US" w:eastAsia="ru-RU"/>
+        </w:rPr>
+        <w:t xml:space="preserve">    </w:t>
+      </w:r>
+      <w:r>
+        <w:rPr>
+          <w:rFonts w:ascii="Consolas" w:eastAsia="Times New Roman" w:hAnsi="Consolas" w:cs="Times New Roman"/>
+          <w:color w:val="808080"/>
+          <w:sz w:val="20"/>
+          <w:szCs w:val="20"/>
+          <w:lang w:val="en-US" w:eastAsia="ru-RU"/>
+        </w:rPr>
+        <w:t>&lt;</w:t>
+      </w:r>
+      <w:proofErr w:type="spellStart"/>
+      <w:r>
+        <w:rPr>
+          <w:rFonts w:ascii="Consolas" w:eastAsia="Times New Roman" w:hAnsi="Consolas" w:cs="Times New Roman"/>
+          <w:color w:val="569CD6"/>
+          <w:sz w:val="20"/>
+          <w:szCs w:val="20"/>
+          <w:lang w:val="en-US" w:eastAsia="ru-RU"/>
+        </w:rPr>
+        <w:t>img</w:t>
+      </w:r>
+      <w:proofErr w:type="spellEnd"/>
+      <w:r>
+        <w:rPr>
+          <w:rFonts w:ascii="Consolas" w:eastAsia="Times New Roman" w:hAnsi="Consolas" w:cs="Times New Roman"/>
+          <w:color w:val="D4D4D4"/>
+          <w:sz w:val="20"/>
+          <w:szCs w:val="20"/>
+          <w:lang w:val="en-US" w:eastAsia="ru-RU"/>
+        </w:rPr>
+        <w:t xml:space="preserve"> </w:t>
+      </w:r>
+      <w:r>
+        <w:rPr>
+          <w:rFonts w:ascii="Consolas" w:eastAsia="Times New Roman" w:hAnsi="Consolas" w:cs="Times New Roman"/>
+          <w:color w:val="9CDCFE"/>
+          <w:sz w:val="20"/>
+          <w:szCs w:val="20"/>
+          <w:lang w:val="en-US" w:eastAsia="ru-RU"/>
+        </w:rPr>
+        <w:t>src=</w:t>
+      </w:r>
+      <w:r>
+        <w:rPr>
+          <w:rFonts w:ascii="Consolas" w:eastAsia="Times New Roman" w:hAnsi="Consolas" w:cs="Times New Roman"/>
+          <w:color w:val="CE9178"/>
+          <w:sz w:val="20"/>
+          <w:szCs w:val="20"/>
+          <w:lang w:val="en-US" w:eastAsia="ru-RU"/>
+        </w:rPr>
+        <w:t>"images/random.jpg"</w:t>
+      </w:r>
+      <w:r>
+        <w:rPr>
+          <w:rFonts w:ascii="Consolas" w:eastAsia="Times New Roman" w:hAnsi="Consolas" w:cs="Times New Roman"/>
+          <w:color w:val="D4D4D4"/>
+          <w:sz w:val="20"/>
+          <w:szCs w:val="20"/>
+          <w:lang w:val="en-US" w:eastAsia="ru-RU"/>
+        </w:rPr>
+        <w:t xml:space="preserve"> </w:t>
+      </w:r>
+      <w:r>
+        <w:rPr>
+          <w:rFonts w:ascii="Consolas" w:eastAsia="Times New Roman" w:hAnsi="Consolas" w:cs="Times New Roman"/>
+          <w:color w:val="9CDCFE"/>
+          <w:sz w:val="20"/>
+          <w:szCs w:val="20"/>
+          <w:lang w:val="en-US" w:eastAsia="ru-RU"/>
+        </w:rPr>
+        <w:t>alt=</w:t>
+      </w:r>
+      <w:r>
+        <w:rPr>
+          <w:rFonts w:ascii="Consolas" w:eastAsia="Times New Roman" w:hAnsi="Consolas" w:cs="Times New Roman"/>
+          <w:color w:val="CE9178"/>
+          <w:sz w:val="20"/>
+          <w:szCs w:val="20"/>
+          <w:lang w:val="en-US" w:eastAsia="ru-RU"/>
+        </w:rPr>
+        <w:t>"ski"</w:t>
+      </w:r>
+      <w:r>
+        <w:rPr>
+          <w:rFonts w:ascii="Consolas" w:eastAsia="Times New Roman" w:hAnsi="Consolas" w:cs="Times New Roman"/>
+          <w:color w:val="808080"/>
+          <w:sz w:val="20"/>
+          <w:szCs w:val="20"/>
+          <w:lang w:val="en-US" w:eastAsia="ru-RU"/>
+        </w:rPr>
+        <w:t>&gt;</w:t>
+      </w:r>
+    </w:p>
+    <w:p>
+      <w:pPr>
+        <w:shd w:val="clear" w:color="auto" w:fill="1E1E1E"/>
+        <w:spacing w:after="0" w:line="270" w:lineRule="atLeast"/>
+        <w:rPr>
+          <w:rFonts w:ascii="Consolas" w:eastAsia="Times New Roman" w:hAnsi="Consolas" w:cs="Times New Roman"/>
+          <w:color w:val="D4D4D4"/>
+          <w:sz w:val="20"/>
+          <w:szCs w:val="20"/>
+          <w:lang w:eastAsia="ru-RU"/>
+        </w:rPr>
+      </w:pPr>
+      <w:r>
+        <w:rPr>
+          <w:rFonts w:ascii="Consolas" w:eastAsia="Times New Roman" w:hAnsi="Consolas" w:cs="Times New Roman"/>
+          <w:color w:val="808080"/>
+          <w:sz w:val="20"/>
+          <w:szCs w:val="20"/>
+          <w:lang w:eastAsia="ru-RU"/>
+        </w:rPr>
+        <w:t>&lt;/</w:t>
+      </w:r>
+      <w:proofErr w:type="spellStart"/>
+      <w:r>
+        <w:rPr>
+          <w:rFonts w:ascii="Consolas" w:eastAsia="Times New Roman" w:hAnsi="Consolas" w:cs="Times New Roman"/>
+          <w:color w:val="569CD6"/>
+          <w:sz w:val="20"/>
+          <w:szCs w:val="20"/>
+          <w:lang w:eastAsia="ru-RU"/>
+        </w:rPr>
+        <w:t>body</w:t>
+      </w:r>
+      <w:proofErr w:type="spellEnd"/>
+      <w:r>
+        <w:rPr>
+          <w:rFonts w:ascii="Consolas" w:eastAsia="Times New Roman" w:hAnsi="Consolas" w:cs="Times New Roman"/>
+          <w:color w:val="808080"/>
+          <w:sz w:val="20"/>
+          <w:szCs w:val="20"/>
+          <w:lang w:eastAsia="ru-RU"/>
+        </w:rPr>
+        <w:t>&gt;</w:t>
+      </w:r>
+    </w:p>
+    <w:p>
+      <w:pPr>
+        <w:shd w:val="clear" w:color="auto" w:fill="1E1E1E"/>
+        <w:spacing w:after="0" w:line="270" w:lineRule="atLeast"/>
+        <w:rPr>
+          <w:rFonts w:ascii="Consolas" w:eastAsia="Times New Roman" w:hAnsi="Consolas" w:cs="Times New Roman"/>
+          <w:color w:val="D4D4D4"/>
+          <w:sz w:val="20"/>
+          <w:szCs w:val="20"/>
+          <w:lang w:eastAsia="ru-RU"/>
+        </w:rPr>
+      </w:pPr>
+    </w:p>
+    <w:p>
+      <w:pPr>
+        <w:shd w:val="clear" w:color="auto" w:fill="1E1E1E"/>
+        <w:spacing w:after="0" w:line="270" w:lineRule="atLeast"/>
+        <w:rPr>
+          <w:rFonts w:ascii="Consolas" w:eastAsia="Times New Roman" w:hAnsi="Consolas" w:cs="Times New Roman"/>
+          <w:color w:val="D4D4D4"/>
+          <w:sz w:val="20"/>
+          <w:szCs w:val="20"/>
+          <w:lang w:eastAsia="ru-RU"/>
+        </w:rPr>
+      </w:pPr>
+      <w:r>
+        <w:rPr>
+          <w:rFonts w:ascii="Consolas" w:eastAsia="Times New Roman" w:hAnsi="Consolas" w:cs="Times New Roman"/>
+          <w:color w:val="808080"/>
+          <w:sz w:val="20"/>
+          <w:szCs w:val="20"/>
+          <w:lang w:eastAsia="ru-RU"/>
+        </w:rPr>
+        <w:t>&lt;/</w:t>
+      </w:r>
+      <w:proofErr w:type="spellStart"/>
+      <w:r>
+        <w:rPr>
+          <w:rFonts w:ascii="Consolas" w:eastAsia="Times New Roman" w:hAnsi="Consolas" w:cs="Times New Roman"/>
+          <w:color w:val="569CD6"/>
+          <w:sz w:val="20"/>
+          <w:szCs w:val="20"/>
+          <w:lang w:eastAsia="ru-RU"/>
+        </w:rPr>
+        <w:t>html</w:t>
+      </w:r>
+      <w:proofErr w:type="spellEnd"/>
+      <w:r>
+        <w:rPr>
+          <w:rFonts w:ascii="Consolas" w:eastAsia="Times New Roman" w:hAnsi="Consolas" w:cs="Times New Roman"/>
+          <w:color w:val="808080"/>
+          <w:sz w:val="20"/>
+          <w:szCs w:val="20"/>
+          <w:lang w:eastAsia="ru-RU"/>
+        </w:rPr>
+        <w:t>&gt;</w:t>
+      </w:r>
+    </w:p>
+    <w:p>
+      <w:pPr>
+        <w:rPr>
+          <w:lang w:val="en-US"/>
+        </w:rPr>
+      </w:pPr>
+    </w:p>
+    <w:p>
+      <w:r>
+        <w:t xml:space="preserve">И допишем в </w:t>
+      </w:r>
+      <w:r>
+        <w:rPr>
+          <w:lang w:val="en-US"/>
+        </w:rPr>
+        <w:t>server</w:t>
+      </w:r>
+      <w:r>
+        <w:t>.</w:t>
+      </w:r>
+      <w:r>
+        <w:rPr>
+          <w:lang w:val="en-US"/>
+        </w:rPr>
+        <w:t>js</w:t>
+      </w:r>
+      <w:r>
+        <w:t>:</w:t>
+      </w:r>
+    </w:p>
+    <w:p>
+      <w:pPr>
+        <w:shd w:val="clear" w:color="auto" w:fill="1E1E1E"/>
+        <w:spacing w:after="0" w:line="270" w:lineRule="atLeast"/>
+        <w:rPr>
+          <w:rFonts w:ascii="Consolas" w:eastAsia="Times New Roman" w:hAnsi="Consolas" w:cs="Times New Roman"/>
+          <w:color w:val="D4D4D4"/>
+          <w:sz w:val="20"/>
+          <w:szCs w:val="20"/>
+          <w:lang w:val="en-US" w:eastAsia="ru-RU"/>
+        </w:rPr>
+      </w:pPr>
+      <w:r>
+        <w:rPr>
+          <w:rFonts w:ascii="Consolas" w:eastAsia="Times New Roman" w:hAnsi="Consolas" w:cs="Times New Roman"/>
+          <w:color w:val="4FC1FF"/>
+          <w:sz w:val="20"/>
+          <w:szCs w:val="20"/>
+          <w:lang w:val="en-US" w:eastAsia="ru-RU"/>
+        </w:rPr>
+        <w:t>app</w:t>
+      </w:r>
+      <w:r>
+        <w:rPr>
+          <w:rFonts w:ascii="Consolas" w:eastAsia="Times New Roman" w:hAnsi="Consolas" w:cs="Times New Roman"/>
+          <w:color w:val="D4D4D4"/>
+          <w:sz w:val="20"/>
+          <w:szCs w:val="20"/>
+          <w:lang w:val="en-US" w:eastAsia="ru-RU"/>
+        </w:rPr>
+        <w:t>.</w:t>
+      </w:r>
+      <w:r>
+        <w:rPr>
+          <w:rFonts w:ascii="Consolas" w:eastAsia="Times New Roman" w:hAnsi="Consolas" w:cs="Times New Roman"/>
+          <w:color w:val="DCDCAA"/>
+          <w:sz w:val="20"/>
+          <w:szCs w:val="20"/>
+          <w:lang w:val="en-US" w:eastAsia="ru-RU"/>
+        </w:rPr>
+        <w:t>get</w:t>
+      </w:r>
+      <w:r>
+        <w:rPr>
+          <w:rFonts w:ascii="Consolas" w:eastAsia="Times New Roman" w:hAnsi="Consolas" w:cs="Times New Roman"/>
+          <w:color w:val="D4D4D4"/>
+          <w:sz w:val="20"/>
+          <w:szCs w:val="20"/>
+          <w:lang w:val="en-US" w:eastAsia="ru-RU"/>
+        </w:rPr>
+        <w:t>(</w:t>
+      </w:r>
+      <w:r>
+        <w:rPr>
+          <w:rFonts w:ascii="Consolas" w:eastAsia="Times New Roman" w:hAnsi="Consolas" w:cs="Times New Roman"/>
+          <w:color w:val="CE9178"/>
+          <w:sz w:val="20"/>
+          <w:szCs w:val="20"/>
+          <w:lang w:val="en-US" w:eastAsia="ru-RU"/>
+        </w:rPr>
+        <w:t>"/"</w:t>
+      </w:r>
+      <w:r>
+        <w:rPr>
+          <w:rFonts w:ascii="Consolas" w:eastAsia="Times New Roman" w:hAnsi="Consolas" w:cs="Times New Roman"/>
+          <w:color w:val="D4D4D4"/>
+          <w:sz w:val="20"/>
+          <w:szCs w:val="20"/>
+          <w:lang w:val="en-US" w:eastAsia="ru-RU"/>
+        </w:rPr>
+        <w:t>, (</w:t>
+      </w:r>
+      <w:r>
+        <w:rPr>
+          <w:rFonts w:ascii="Consolas" w:eastAsia="Times New Roman" w:hAnsi="Consolas" w:cs="Times New Roman"/>
+          <w:color w:val="9CDCFE"/>
+          <w:sz w:val="20"/>
+          <w:szCs w:val="20"/>
+          <w:lang w:val="en-US" w:eastAsia="ru-RU"/>
+        </w:rPr>
+        <w:t>req</w:t>
+      </w:r>
+      <w:r>
+        <w:rPr>
+          <w:rFonts w:ascii="Consolas" w:eastAsia="Times New Roman" w:hAnsi="Consolas" w:cs="Times New Roman"/>
+          <w:color w:val="D4D4D4"/>
+          <w:sz w:val="20"/>
+          <w:szCs w:val="20"/>
+          <w:lang w:val="en-US" w:eastAsia="ru-RU"/>
+        </w:rPr>
+        <w:t xml:space="preserve">, </w:t>
+      </w:r>
+      <w:r>
+        <w:rPr>
+          <w:rFonts w:ascii="Consolas" w:eastAsia="Times New Roman" w:hAnsi="Consolas" w:cs="Times New Roman"/>
+          <w:color w:val="9CDCFE"/>
+          <w:sz w:val="20"/>
+          <w:szCs w:val="20"/>
+          <w:lang w:val="en-US" w:eastAsia="ru-RU"/>
+        </w:rPr>
+        <w:t>res</w:t>
+      </w:r>
+      <w:r>
+        <w:rPr>
+          <w:rFonts w:ascii="Consolas" w:eastAsia="Times New Roman" w:hAnsi="Consolas" w:cs="Times New Roman"/>
+          <w:color w:val="D4D4D4"/>
+          <w:sz w:val="20"/>
+          <w:szCs w:val="20"/>
+          <w:lang w:val="en-US" w:eastAsia="ru-RU"/>
+        </w:rPr>
+        <w:t xml:space="preserve">) </w:t>
+      </w:r>
+      <w:r>
+        <w:rPr>
+          <w:rFonts w:ascii="Consolas" w:eastAsia="Times New Roman" w:hAnsi="Consolas" w:cs="Times New Roman"/>
+          <w:color w:val="569CD6"/>
+          <w:sz w:val="20"/>
+          <w:szCs w:val="20"/>
+          <w:lang w:val="en-US" w:eastAsia="ru-RU"/>
+        </w:rPr>
+        <w:t>=&gt;</w:t>
+      </w:r>
+      <w:r>
+        <w:rPr>
+          <w:rFonts w:ascii="Consolas" w:eastAsia="Times New Roman" w:hAnsi="Consolas" w:cs="Times New Roman"/>
+          <w:color w:val="D4D4D4"/>
+          <w:sz w:val="20"/>
+          <w:szCs w:val="20"/>
+          <w:lang w:val="en-US" w:eastAsia="ru-RU"/>
+        </w:rPr>
+        <w:t xml:space="preserve"> {</w:t>
+      </w:r>
+    </w:p>
+    <w:p>
+      <w:pPr>
+        <w:shd w:val="clear" w:color="auto" w:fill="1E1E1E"/>
+        <w:spacing w:after="0" w:line="270" w:lineRule="atLeast"/>
+        <w:rPr>
+          <w:rFonts w:ascii="Consolas" w:eastAsia="Times New Roman" w:hAnsi="Consolas" w:cs="Times New Roman"/>
+          <w:color w:val="D4D4D4"/>
+          <w:sz w:val="20"/>
+          <w:szCs w:val="20"/>
+          <w:lang w:val="en-US" w:eastAsia="ru-RU"/>
+        </w:rPr>
+      </w:pPr>
+      <w:r>
+        <w:rPr>
+          <w:rFonts w:ascii="Consolas" w:eastAsia="Times New Roman" w:hAnsi="Consolas" w:cs="Times New Roman"/>
+          <w:color w:val="D4D4D4"/>
+          <w:sz w:val="20"/>
+          <w:szCs w:val="20"/>
+          <w:lang w:val="en-US" w:eastAsia="ru-RU"/>
+        </w:rPr>
+        <w:t xml:space="preserve">    </w:t>
+      </w:r>
+      <w:r>
+        <w:rPr>
+          <w:rFonts w:ascii="Consolas" w:eastAsia="Times New Roman" w:hAnsi="Consolas" w:cs="Times New Roman"/>
+          <w:color w:val="9CDCFE"/>
+          <w:sz w:val="20"/>
+          <w:szCs w:val="20"/>
+          <w:lang w:val="en-US" w:eastAsia="ru-RU"/>
+        </w:rPr>
+        <w:t>res</w:t>
+      </w:r>
+      <w:r>
+        <w:rPr>
+          <w:rFonts w:ascii="Consolas" w:eastAsia="Times New Roman" w:hAnsi="Consolas" w:cs="Times New Roman"/>
+          <w:color w:val="D4D4D4"/>
+          <w:sz w:val="20"/>
+          <w:szCs w:val="20"/>
+          <w:lang w:val="en-US" w:eastAsia="ru-RU"/>
+        </w:rPr>
+        <w:t>.</w:t>
+      </w:r>
+      <w:r>
+        <w:rPr>
+          <w:rFonts w:ascii="Consolas" w:eastAsia="Times New Roman" w:hAnsi="Consolas" w:cs="Times New Roman"/>
+          <w:color w:val="DCDCAA"/>
+          <w:sz w:val="20"/>
+          <w:szCs w:val="20"/>
+          <w:lang w:val="en-US" w:eastAsia="ru-RU"/>
+        </w:rPr>
+        <w:t>render</w:t>
+      </w:r>
+      <w:r>
+        <w:rPr>
+          <w:rFonts w:ascii="Consolas" w:eastAsia="Times New Roman" w:hAnsi="Consolas" w:cs="Times New Roman"/>
+          <w:color w:val="D4D4D4"/>
+          <w:sz w:val="20"/>
+          <w:szCs w:val="20"/>
+          <w:lang w:val="en-US" w:eastAsia="ru-RU"/>
+        </w:rPr>
+        <w:t>(</w:t>
+      </w:r>
+      <w:r>
+        <w:rPr>
+          <w:rFonts w:ascii="Consolas" w:eastAsia="Times New Roman" w:hAnsi="Consolas" w:cs="Times New Roman"/>
+          <w:color w:val="CE9178"/>
+          <w:sz w:val="20"/>
+          <w:szCs w:val="20"/>
+          <w:lang w:val="en-US" w:eastAsia="ru-RU"/>
+        </w:rPr>
+        <w:t>'index.hbs'</w:t>
+      </w:r>
+      <w:r>
+        <w:rPr>
+          <w:rFonts w:ascii="Consolas" w:eastAsia="Times New Roman" w:hAnsi="Consolas" w:cs="Times New Roman"/>
+          <w:color w:val="D4D4D4"/>
+          <w:sz w:val="20"/>
+          <w:szCs w:val="20"/>
+          <w:lang w:val="en-US" w:eastAsia="ru-RU"/>
+        </w:rPr>
+        <w:t>, {</w:t>
+      </w:r>
+    </w:p>
+    <w:p>
+      <w:pPr>
+        <w:shd w:val="clear" w:color="auto" w:fill="1E1E1E"/>
+        <w:spacing w:after="0" w:line="270" w:lineRule="atLeast"/>
+        <w:rPr>
+          <w:rFonts w:ascii="Consolas" w:eastAsia="Times New Roman" w:hAnsi="Consolas" w:cs="Times New Roman"/>
+          <w:color w:val="D4D4D4"/>
+          <w:sz w:val="20"/>
+          <w:szCs w:val="20"/>
+          <w:lang w:val="en-US" w:eastAsia="ru-RU"/>
+        </w:rPr>
+      </w:pPr>
+      <w:r>
+        <w:rPr>
+          <w:rFonts w:ascii="Consolas" w:eastAsia="Times New Roman" w:hAnsi="Consolas" w:cs="Times New Roman"/>
+          <w:color w:val="D4D4D4"/>
+          <w:sz w:val="20"/>
+          <w:szCs w:val="20"/>
+          <w:lang w:val="en-US" w:eastAsia="ru-RU"/>
+        </w:rPr>
+        <w:t xml:space="preserve">        </w:t>
+      </w:r>
+      <w:r>
+        <w:rPr>
+          <w:rFonts w:ascii="Consolas" w:eastAsia="Times New Roman" w:hAnsi="Consolas" w:cs="Times New Roman"/>
+          <w:color w:val="9CDCFE"/>
+          <w:sz w:val="20"/>
+          <w:szCs w:val="20"/>
+          <w:lang w:val="en-US" w:eastAsia="ru-RU"/>
+        </w:rPr>
+        <w:t>title:</w:t>
+      </w:r>
+      <w:r>
+        <w:rPr>
+          <w:rFonts w:ascii="Consolas" w:eastAsia="Times New Roman" w:hAnsi="Consolas" w:cs="Times New Roman"/>
+          <w:color w:val="D4D4D4"/>
+          <w:sz w:val="20"/>
+          <w:szCs w:val="20"/>
+          <w:lang w:val="en-US" w:eastAsia="ru-RU"/>
+        </w:rPr>
+        <w:t xml:space="preserve"> </w:t>
+      </w:r>
+      <w:r>
+        <w:rPr>
+          <w:rFonts w:ascii="Consolas" w:eastAsia="Times New Roman" w:hAnsi="Consolas" w:cs="Times New Roman"/>
+          <w:color w:val="CE9178"/>
+          <w:sz w:val="20"/>
+          <w:szCs w:val="20"/>
+          <w:lang w:val="en-US" w:eastAsia="ru-RU"/>
+        </w:rPr>
+        <w:t>'MyFriends are clever'</w:t>
+      </w:r>
+      <w:r>
+        <w:rPr>
+          <w:rFonts w:ascii="Consolas" w:eastAsia="Times New Roman" w:hAnsi="Consolas" w:cs="Times New Roman"/>
+          <w:color w:val="D4D4D4"/>
+          <w:sz w:val="20"/>
+          <w:szCs w:val="20"/>
+          <w:lang w:val="en-US" w:eastAsia="ru-RU"/>
+        </w:rPr>
+        <w:t>,</w:t>
+      </w:r>
+    </w:p>
+    <w:p>
+      <w:pPr>
+        <w:shd w:val="clear" w:color="auto" w:fill="1E1E1E"/>
+        <w:spacing w:after="0" w:line="270" w:lineRule="atLeast"/>
+        <w:rPr>
+          <w:rFonts w:ascii="Consolas" w:eastAsia="Times New Roman" w:hAnsi="Consolas" w:cs="Times New Roman"/>
+          <w:color w:val="D4D4D4"/>
+          <w:sz w:val="20"/>
+          <w:szCs w:val="20"/>
+          <w:lang w:val="en-US" w:eastAsia="ru-RU"/>
+        </w:rPr>
+      </w:pPr>
+      <w:r>
+        <w:rPr>
+          <w:rFonts w:ascii="Consolas" w:eastAsia="Times New Roman" w:hAnsi="Consolas" w:cs="Times New Roman"/>
+          <w:color w:val="D4D4D4"/>
+          <w:sz w:val="20"/>
+          <w:szCs w:val="20"/>
+          <w:lang w:val="en-US" w:eastAsia="ru-RU"/>
+        </w:rPr>
+        <w:t xml:space="preserve">        </w:t>
+      </w:r>
+      <w:r>
+        <w:rPr>
+          <w:rFonts w:ascii="Consolas" w:eastAsia="Times New Roman" w:hAnsi="Consolas" w:cs="Times New Roman"/>
+          <w:color w:val="9CDCFE"/>
+          <w:sz w:val="20"/>
+          <w:szCs w:val="20"/>
+          <w:lang w:val="en-US" w:eastAsia="ru-RU"/>
+        </w:rPr>
+        <w:t>caption:</w:t>
+      </w:r>
+      <w:r>
+        <w:rPr>
+          <w:rFonts w:ascii="Consolas" w:eastAsia="Times New Roman" w:hAnsi="Consolas" w:cs="Times New Roman"/>
+          <w:color w:val="D4D4D4"/>
+          <w:sz w:val="20"/>
+          <w:szCs w:val="20"/>
+          <w:lang w:val="en-US" w:eastAsia="ru-RU"/>
+        </w:rPr>
+        <w:t xml:space="preserve"> </w:t>
+      </w:r>
+      <w:r>
+        <w:rPr>
+          <w:rFonts w:ascii="Consolas" w:eastAsia="Times New Roman" w:hAnsi="Consolas" w:cs="Times New Roman"/>
+          <w:color w:val="CE9178"/>
+          <w:sz w:val="20"/>
+          <w:szCs w:val="20"/>
+          <w:lang w:val="en-US" w:eastAsia="ru-RU"/>
+        </w:rPr>
+        <w:t>'Let</w:t>
+      </w:r>
+      <w:r>
+        <w:rPr>
+          <w:rFonts w:ascii="Consolas" w:eastAsia="Times New Roman" w:hAnsi="Consolas" w:cs="Times New Roman"/>
+          <w:color w:val="D7BA7D"/>
+          <w:sz w:val="20"/>
+          <w:szCs w:val="20"/>
+          <w:lang w:val="en-US" w:eastAsia="ru-RU"/>
+        </w:rPr>
+        <w:t>\'</w:t>
+      </w:r>
+      <w:r>
+        <w:rPr>
+          <w:rFonts w:ascii="Consolas" w:eastAsia="Times New Roman" w:hAnsi="Consolas" w:cs="Times New Roman"/>
+          <w:color w:val="CE9178"/>
+          <w:sz w:val="20"/>
+          <w:szCs w:val="20"/>
+          <w:lang w:val="en-US" w:eastAsia="ru-RU"/>
+        </w:rPr>
+        <w:t xml:space="preserve"> go skiing'</w:t>
+      </w:r>
+    </w:p>
+    <w:p>
+      <w:pPr>
+        <w:shd w:val="clear" w:color="auto" w:fill="1E1E1E"/>
+        <w:spacing w:after="0" w:line="270" w:lineRule="atLeast"/>
+        <w:rPr>
+          <w:rFonts w:ascii="Consolas" w:eastAsia="Times New Roman" w:hAnsi="Consolas" w:cs="Times New Roman"/>
+          <w:color w:val="D4D4D4"/>
+          <w:sz w:val="20"/>
+          <w:szCs w:val="20"/>
+          <w:lang w:eastAsia="ru-RU"/>
+        </w:rPr>
+      </w:pPr>
+      <w:r>
+        <w:rPr>
+          <w:rFonts w:ascii="Consolas" w:eastAsia="Times New Roman" w:hAnsi="Consolas" w:cs="Times New Roman"/>
+          <w:color w:val="D4D4D4"/>
+          <w:sz w:val="20"/>
+          <w:szCs w:val="20"/>
+          <w:lang w:val="en-US" w:eastAsia="ru-RU"/>
+        </w:rPr>
+        <w:t xml:space="preserve">    </w:t>
+      </w:r>
+      <w:r>
+        <w:rPr>
+          <w:rFonts w:ascii="Consolas" w:eastAsia="Times New Roman" w:hAnsi="Consolas" w:cs="Times New Roman"/>
+          <w:color w:val="D4D4D4"/>
+          <w:sz w:val="20"/>
+          <w:szCs w:val="20"/>
+          <w:lang w:eastAsia="ru-RU"/>
+        </w:rPr>
+        <w:t>})</w:t>
+      </w:r>
+    </w:p>
+    <w:p>
+      <w:pPr>
+        <w:shd w:val="clear" w:color="auto" w:fill="1E1E1E"/>
+        <w:spacing w:after="0" w:line="270" w:lineRule="atLeast"/>
+        <w:rPr>
+          <w:rFonts w:ascii="Consolas" w:eastAsia="Times New Roman" w:hAnsi="Consolas" w:cs="Times New Roman"/>
+          <w:color w:val="D4D4D4"/>
+          <w:sz w:val="20"/>
+          <w:szCs w:val="20"/>
+          <w:lang w:eastAsia="ru-RU"/>
+        </w:rPr>
+      </w:pPr>
+      <w:r>
+        <w:rPr>
+          <w:rFonts w:ascii="Consolas" w:eastAsia="Times New Roman" w:hAnsi="Consolas" w:cs="Times New Roman"/>
+          <w:color w:val="D4D4D4"/>
+          <w:sz w:val="20"/>
+          <w:szCs w:val="20"/>
+          <w:lang w:eastAsia="ru-RU"/>
+        </w:rPr>
+        <w:t>})</w:t>
+      </w:r>
+    </w:p>
+    <w:p>
       <w:bookmarkStart w:id="0" w:name="_GoBack"/>
       <w:bookmarkEnd w:id="0"/>
-      <w:r>
-        <w:t>)</w:t>
-      </w:r>
-    </w:p>
-    <w:p/>
+    </w:p>
     <w:sectPr>
       <w:pgSz w:w="11906" w:h="16838"/>
       <w:pgMar w:top="1134" w:right="850" w:bottom="1134" w:left="1701" w:header="708" w:footer="708" w:gutter="0"/>

</xml_diff>